<commit_message>
Laatste commit met laatste versie verslag. Einde BP
Het project is gedaan!
</commit_message>
<xml_diff>
--- a/analyse/verslagen/verslag-eindverslag-Drone1.docx
+++ b/analyse/verslagen/verslag-eindverslag-Drone1.docx
@@ -43,9 +43,6 @@
           <w:p/>
           <w:p>
             <w:r>
-              <w:rPr>
-                <w:noProof/>
-              </w:rPr>
               <w:drawing>
                 <wp:inline distT="0" distB="0" distL="0" distR="0" wp14:anchorId="32786A79" wp14:editId="52AB3F66">
                   <wp:extent cx="5686425" cy="2592341"/>
@@ -271,9 +268,6 @@
           <w:p/>
           <w:p>
             <w:r>
-              <w:rPr>
-                <w:noProof/>
-              </w:rPr>
               <w:drawing>
                 <wp:inline distT="0" distB="0" distL="0" distR="0" wp14:anchorId="562754EE" wp14:editId="3EED4559">
                   <wp:extent cx="5686425" cy="2592341"/>
@@ -450,10 +444,7 @@
       </w:pPr>
       <w:r>
         <w:lastRenderedPageBreak/>
-        <w:t xml:space="preserve"> </w:t>
-      </w:r>
-      <w:r>
-        <w:t xml:space="preserve"> </w:t>
+        <w:t xml:space="preserve">  </w:t>
       </w:r>
       <w:r>
         <w:br w:type="page"/>
@@ -483,105 +474,7 @@
         <w:rPr>
           <w:rFonts w:eastAsia="Garamond" w:cs="Garamond"/>
         </w:rPr>
-        <w:t xml:space="preserve">Graag willen wij graag Nicola </w:t>
-      </w:r>
-      <w:proofErr w:type="spellStart"/>
-      <w:r>
-        <w:rPr>
-          <w:rFonts w:eastAsia="Garamond" w:cs="Garamond"/>
-        </w:rPr>
-        <w:t>Macoir</w:t>
-      </w:r>
-      <w:proofErr w:type="spellEnd"/>
-      <w:r>
-        <w:rPr>
-          <w:rFonts w:eastAsia="Garamond" w:cs="Garamond"/>
-        </w:rPr>
-        <w:t xml:space="preserve">, </w:t>
-      </w:r>
-      <w:proofErr w:type="spellStart"/>
-      <w:r>
-        <w:rPr>
-          <w:rFonts w:eastAsia="Garamond" w:cs="Garamond"/>
-        </w:rPr>
-        <w:t>Jono</w:t>
-      </w:r>
-      <w:proofErr w:type="spellEnd"/>
-      <w:r>
-        <w:rPr>
-          <w:rFonts w:eastAsia="Garamond" w:cs="Garamond"/>
-        </w:rPr>
-        <w:t xml:space="preserve"> </w:t>
-      </w:r>
-      <w:proofErr w:type="spellStart"/>
-      <w:r>
-        <w:rPr>
-          <w:rFonts w:eastAsia="Garamond" w:cs="Garamond"/>
-        </w:rPr>
-        <w:t>Vanhie-VanGerwen</w:t>
-      </w:r>
-      <w:proofErr w:type="spellEnd"/>
-      <w:r>
-        <w:rPr>
-          <w:rFonts w:eastAsia="Garamond" w:cs="Garamond"/>
-        </w:rPr>
-        <w:t xml:space="preserve">, Jen </w:t>
-      </w:r>
-      <w:proofErr w:type="spellStart"/>
-      <w:r>
-        <w:rPr>
-          <w:rFonts w:eastAsia="Garamond" w:cs="Garamond"/>
-        </w:rPr>
-        <w:t>Rossey</w:t>
-      </w:r>
-      <w:proofErr w:type="spellEnd"/>
-      <w:r>
-        <w:rPr>
-          <w:rFonts w:eastAsia="Garamond" w:cs="Garamond"/>
-        </w:rPr>
-        <w:t xml:space="preserve">, Ann Van </w:t>
-      </w:r>
-      <w:proofErr w:type="spellStart"/>
-      <w:r>
-        <w:rPr>
-          <w:rFonts w:eastAsia="Garamond" w:cs="Garamond"/>
-        </w:rPr>
-        <w:t>Overberge</w:t>
-      </w:r>
-      <w:proofErr w:type="spellEnd"/>
-      <w:r>
-        <w:rPr>
-          <w:rFonts w:eastAsia="Garamond" w:cs="Garamond"/>
-        </w:rPr>
-        <w:t xml:space="preserve">, Veerle </w:t>
-      </w:r>
-      <w:proofErr w:type="spellStart"/>
-      <w:r>
-        <w:rPr>
-          <w:rFonts w:eastAsia="Garamond" w:cs="Garamond"/>
-        </w:rPr>
-        <w:t>Ongenae</w:t>
-      </w:r>
-      <w:proofErr w:type="spellEnd"/>
-      <w:r>
-        <w:rPr>
-          <w:rFonts w:eastAsia="Garamond" w:cs="Garamond"/>
-        </w:rPr>
-        <w:t xml:space="preserve"> en Helga </w:t>
-      </w:r>
-      <w:proofErr w:type="spellStart"/>
-      <w:r>
-        <w:rPr>
-          <w:rFonts w:eastAsia="Garamond" w:cs="Garamond"/>
-        </w:rPr>
-        <w:t>Naessens</w:t>
-      </w:r>
-      <w:proofErr w:type="spellEnd"/>
-      <w:r>
-        <w:rPr>
-          <w:rFonts w:eastAsia="Garamond" w:cs="Garamond"/>
-        </w:rPr>
-        <w:t xml:space="preserve"> bedanken voor hun kritische, maar rechtvaardige kritieken. </w:t>
+        <w:t xml:space="preserve">Graag willen wij graag Nicola Macoir, Jono Vanhie-VanGerwen, Jen Rossey, Ann Van Overberge, Veerle Ongenae en Helga Naessens bedanken voor hun kritische, maar rechtvaardige kritieken. </w:t>
       </w:r>
     </w:p>
     <w:p>
@@ -720,7 +613,6 @@
         <w:rPr>
           <w:rFonts w:asciiTheme="minorHAnsi" w:eastAsiaTheme="minorEastAsia" w:hAnsiTheme="minorHAnsi"/>
           <w:b w:val="0"/>
-          <w:noProof/>
           <w:sz w:val="22"/>
           <w:lang w:eastAsia="nl-BE"/>
         </w:rPr>
@@ -738,54 +630,46 @@
         <w:r>
           <w:rPr>
             <w:rStyle w:val="Hyperlink"/>
-            <w:noProof/>
           </w:rPr>
           <w:t>Woord vooraf</w:t>
         </w:r>
         <w:r>
           <w:rPr>
-            <w:noProof/>
             <w:webHidden/>
           </w:rPr>
           <w:tab/>
         </w:r>
         <w:r>
           <w:rPr>
-            <w:noProof/>
             <w:webHidden/>
           </w:rPr>
           <w:fldChar w:fldCharType="begin"/>
         </w:r>
         <w:r>
           <w:rPr>
-            <w:noProof/>
             <w:webHidden/>
           </w:rPr>
           <w:instrText xml:space="preserve"> PAGEREF _Toc9235189 \h </w:instrText>
         </w:r>
         <w:r>
           <w:rPr>
-            <w:noProof/>
-            <w:webHidden/>
-          </w:rPr>
-        </w:r>
-        <w:r>
-          <w:rPr>
-            <w:noProof/>
+            <w:webHidden/>
+          </w:rPr>
+        </w:r>
+        <w:r>
+          <w:rPr>
             <w:webHidden/>
           </w:rPr>
           <w:fldChar w:fldCharType="separate"/>
         </w:r>
         <w:r>
           <w:rPr>
-            <w:noProof/>
             <w:webHidden/>
           </w:rPr>
           <w:t>7</w:t>
         </w:r>
         <w:r>
           <w:rPr>
-            <w:noProof/>
             <w:webHidden/>
           </w:rPr>
           <w:fldChar w:fldCharType="end"/>
@@ -798,7 +682,6 @@
         <w:rPr>
           <w:rFonts w:asciiTheme="minorHAnsi" w:eastAsiaTheme="minorEastAsia" w:hAnsiTheme="minorHAnsi"/>
           <w:b w:val="0"/>
-          <w:noProof/>
           <w:sz w:val="22"/>
           <w:lang w:eastAsia="nl-BE"/>
         </w:rPr>
@@ -807,54 +690,46 @@
         <w:r>
           <w:rPr>
             <w:rStyle w:val="Hyperlink"/>
-            <w:noProof/>
           </w:rPr>
           <w:t>Korte Samenvatting</w:t>
         </w:r>
         <w:r>
           <w:rPr>
-            <w:noProof/>
             <w:webHidden/>
           </w:rPr>
           <w:tab/>
         </w:r>
         <w:r>
           <w:rPr>
-            <w:noProof/>
             <w:webHidden/>
           </w:rPr>
           <w:fldChar w:fldCharType="begin"/>
         </w:r>
         <w:r>
           <w:rPr>
-            <w:noProof/>
             <w:webHidden/>
           </w:rPr>
           <w:instrText xml:space="preserve"> PAGEREF _Toc9235190 \h </w:instrText>
         </w:r>
         <w:r>
           <w:rPr>
-            <w:noProof/>
-            <w:webHidden/>
-          </w:rPr>
-        </w:r>
-        <w:r>
-          <w:rPr>
-            <w:noProof/>
+            <w:webHidden/>
+          </w:rPr>
+        </w:r>
+        <w:r>
+          <w:rPr>
             <w:webHidden/>
           </w:rPr>
           <w:fldChar w:fldCharType="separate"/>
         </w:r>
         <w:r>
           <w:rPr>
-            <w:noProof/>
             <w:webHidden/>
           </w:rPr>
           <w:t>8</w:t>
         </w:r>
         <w:r>
           <w:rPr>
-            <w:noProof/>
             <w:webHidden/>
           </w:rPr>
           <w:fldChar w:fldCharType="end"/>
@@ -867,7 +742,6 @@
         <w:rPr>
           <w:rFonts w:asciiTheme="minorHAnsi" w:eastAsiaTheme="minorEastAsia" w:hAnsiTheme="minorHAnsi"/>
           <w:b w:val="0"/>
-          <w:noProof/>
           <w:sz w:val="22"/>
           <w:lang w:eastAsia="nl-BE"/>
         </w:rPr>
@@ -876,54 +750,46 @@
         <w:r>
           <w:rPr>
             <w:rStyle w:val="Hyperlink"/>
-            <w:noProof/>
           </w:rPr>
           <w:t>Inhoudsopgave</w:t>
         </w:r>
         <w:r>
           <w:rPr>
-            <w:noProof/>
             <w:webHidden/>
           </w:rPr>
           <w:tab/>
         </w:r>
         <w:r>
           <w:rPr>
-            <w:noProof/>
             <w:webHidden/>
           </w:rPr>
           <w:fldChar w:fldCharType="begin"/>
         </w:r>
         <w:r>
           <w:rPr>
-            <w:noProof/>
             <w:webHidden/>
           </w:rPr>
           <w:instrText xml:space="preserve"> PAGEREF _Toc9235191 \h </w:instrText>
         </w:r>
         <w:r>
           <w:rPr>
-            <w:noProof/>
-            <w:webHidden/>
-          </w:rPr>
-        </w:r>
-        <w:r>
-          <w:rPr>
-            <w:noProof/>
+            <w:webHidden/>
+          </w:rPr>
+        </w:r>
+        <w:r>
+          <w:rPr>
             <w:webHidden/>
           </w:rPr>
           <w:fldChar w:fldCharType="separate"/>
         </w:r>
         <w:r>
           <w:rPr>
-            <w:noProof/>
             <w:webHidden/>
           </w:rPr>
           <w:t>9</w:t>
         </w:r>
         <w:r>
           <w:rPr>
-            <w:noProof/>
             <w:webHidden/>
           </w:rPr>
           <w:fldChar w:fldCharType="end"/>
@@ -939,7 +805,6 @@
         <w:rPr>
           <w:rFonts w:asciiTheme="minorHAnsi" w:eastAsiaTheme="minorEastAsia" w:hAnsiTheme="minorHAnsi"/>
           <w:b w:val="0"/>
-          <w:noProof/>
           <w:sz w:val="22"/>
           <w:lang w:eastAsia="nl-BE"/>
         </w:rPr>
@@ -948,7 +813,6 @@
         <w:r>
           <w:rPr>
             <w:rStyle w:val="Hyperlink"/>
-            <w:noProof/>
           </w:rPr>
           <w:t>1</w:t>
         </w:r>
@@ -956,7 +820,6 @@
           <w:rPr>
             <w:rFonts w:asciiTheme="minorHAnsi" w:eastAsiaTheme="minorEastAsia" w:hAnsiTheme="minorHAnsi"/>
             <w:b w:val="0"/>
-            <w:noProof/>
             <w:sz w:val="22"/>
             <w:lang w:eastAsia="nl-BE"/>
           </w:rPr>
@@ -965,54 +828,46 @@
         <w:r>
           <w:rPr>
             <w:rStyle w:val="Hyperlink"/>
-            <w:noProof/>
           </w:rPr>
           <w:t>Inleiding</w:t>
         </w:r>
         <w:r>
           <w:rPr>
-            <w:noProof/>
             <w:webHidden/>
           </w:rPr>
           <w:tab/>
         </w:r>
         <w:r>
           <w:rPr>
-            <w:noProof/>
             <w:webHidden/>
           </w:rPr>
           <w:fldChar w:fldCharType="begin"/>
         </w:r>
         <w:r>
           <w:rPr>
-            <w:noProof/>
             <w:webHidden/>
           </w:rPr>
           <w:instrText xml:space="preserve"> PAGEREF _Toc9235192 \h </w:instrText>
         </w:r>
         <w:r>
           <w:rPr>
-            <w:noProof/>
-            <w:webHidden/>
-          </w:rPr>
-        </w:r>
-        <w:r>
-          <w:rPr>
-            <w:noProof/>
+            <w:webHidden/>
+          </w:rPr>
+        </w:r>
+        <w:r>
+          <w:rPr>
             <w:webHidden/>
           </w:rPr>
           <w:fldChar w:fldCharType="separate"/>
         </w:r>
         <w:r>
           <w:rPr>
-            <w:noProof/>
             <w:webHidden/>
           </w:rPr>
           <w:t>12</w:t>
         </w:r>
         <w:r>
           <w:rPr>
-            <w:noProof/>
             <w:webHidden/>
           </w:rPr>
           <w:fldChar w:fldCharType="end"/>
@@ -1027,7 +882,6 @@
         </w:tabs>
         <w:rPr>
           <w:rFonts w:asciiTheme="minorHAnsi" w:eastAsiaTheme="minorEastAsia" w:hAnsiTheme="minorHAnsi"/>
-          <w:noProof/>
           <w:sz w:val="22"/>
           <w:lang w:eastAsia="nl-BE"/>
         </w:rPr>
@@ -1036,14 +890,12 @@
         <w:r>
           <w:rPr>
             <w:rStyle w:val="Hyperlink"/>
-            <w:noProof/>
           </w:rPr>
           <w:t>1.1</w:t>
         </w:r>
         <w:r>
           <w:rPr>
             <w:rFonts w:asciiTheme="minorHAnsi" w:eastAsiaTheme="minorEastAsia" w:hAnsiTheme="minorHAnsi"/>
-            <w:noProof/>
             <w:sz w:val="22"/>
             <w:lang w:eastAsia="nl-BE"/>
           </w:rPr>
@@ -1052,54 +904,46 @@
         <w:r>
           <w:rPr>
             <w:rStyle w:val="Hyperlink"/>
-            <w:noProof/>
           </w:rPr>
           <w:t>Context</w:t>
         </w:r>
         <w:r>
           <w:rPr>
-            <w:noProof/>
             <w:webHidden/>
           </w:rPr>
           <w:tab/>
         </w:r>
         <w:r>
           <w:rPr>
-            <w:noProof/>
             <w:webHidden/>
           </w:rPr>
           <w:fldChar w:fldCharType="begin"/>
         </w:r>
         <w:r>
           <w:rPr>
-            <w:noProof/>
             <w:webHidden/>
           </w:rPr>
           <w:instrText xml:space="preserve"> PAGEREF _Toc9235193 \h </w:instrText>
         </w:r>
         <w:r>
           <w:rPr>
-            <w:noProof/>
-            <w:webHidden/>
-          </w:rPr>
-        </w:r>
-        <w:r>
-          <w:rPr>
-            <w:noProof/>
+            <w:webHidden/>
+          </w:rPr>
+        </w:r>
+        <w:r>
+          <w:rPr>
             <w:webHidden/>
           </w:rPr>
           <w:fldChar w:fldCharType="separate"/>
         </w:r>
         <w:r>
           <w:rPr>
-            <w:noProof/>
             <w:webHidden/>
           </w:rPr>
           <w:t>12</w:t>
         </w:r>
         <w:r>
           <w:rPr>
-            <w:noProof/>
             <w:webHidden/>
           </w:rPr>
           <w:fldChar w:fldCharType="end"/>
@@ -1114,7 +958,6 @@
         </w:tabs>
         <w:rPr>
           <w:rFonts w:asciiTheme="minorHAnsi" w:eastAsiaTheme="minorEastAsia" w:hAnsiTheme="minorHAnsi"/>
-          <w:noProof/>
           <w:sz w:val="22"/>
           <w:lang w:eastAsia="nl-BE"/>
         </w:rPr>
@@ -1123,14 +966,12 @@
         <w:r>
           <w:rPr>
             <w:rStyle w:val="Hyperlink"/>
-            <w:noProof/>
           </w:rPr>
           <w:t>1.2</w:t>
         </w:r>
         <w:r>
           <w:rPr>
             <w:rFonts w:asciiTheme="minorHAnsi" w:eastAsiaTheme="minorEastAsia" w:hAnsiTheme="minorHAnsi"/>
-            <w:noProof/>
             <w:sz w:val="22"/>
             <w:lang w:eastAsia="nl-BE"/>
           </w:rPr>
@@ -1139,54 +980,46 @@
         <w:r>
           <w:rPr>
             <w:rStyle w:val="Hyperlink"/>
-            <w:noProof/>
           </w:rPr>
           <w:t>Probleemstelling</w:t>
         </w:r>
         <w:r>
           <w:rPr>
-            <w:noProof/>
             <w:webHidden/>
           </w:rPr>
           <w:tab/>
         </w:r>
         <w:r>
           <w:rPr>
-            <w:noProof/>
             <w:webHidden/>
           </w:rPr>
           <w:fldChar w:fldCharType="begin"/>
         </w:r>
         <w:r>
           <w:rPr>
-            <w:noProof/>
             <w:webHidden/>
           </w:rPr>
           <w:instrText xml:space="preserve"> PAGEREF _Toc9235194 \h </w:instrText>
         </w:r>
         <w:r>
           <w:rPr>
-            <w:noProof/>
-            <w:webHidden/>
-          </w:rPr>
-        </w:r>
-        <w:r>
-          <w:rPr>
-            <w:noProof/>
+            <w:webHidden/>
+          </w:rPr>
+        </w:r>
+        <w:r>
+          <w:rPr>
             <w:webHidden/>
           </w:rPr>
           <w:fldChar w:fldCharType="separate"/>
         </w:r>
         <w:r>
           <w:rPr>
-            <w:noProof/>
             <w:webHidden/>
           </w:rPr>
           <w:t>13</w:t>
         </w:r>
         <w:r>
           <w:rPr>
-            <w:noProof/>
             <w:webHidden/>
           </w:rPr>
           <w:fldChar w:fldCharType="end"/>
@@ -1201,7 +1034,6 @@
         </w:tabs>
         <w:rPr>
           <w:rFonts w:asciiTheme="minorHAnsi" w:eastAsiaTheme="minorEastAsia" w:hAnsiTheme="minorHAnsi"/>
-          <w:noProof/>
           <w:sz w:val="22"/>
           <w:lang w:eastAsia="nl-BE"/>
         </w:rPr>
@@ -1210,14 +1042,12 @@
         <w:r>
           <w:rPr>
             <w:rStyle w:val="Hyperlink"/>
-            <w:noProof/>
           </w:rPr>
           <w:t>1.3</w:t>
         </w:r>
         <w:r>
           <w:rPr>
             <w:rFonts w:asciiTheme="minorHAnsi" w:eastAsiaTheme="minorEastAsia" w:hAnsiTheme="minorHAnsi"/>
-            <w:noProof/>
             <w:sz w:val="22"/>
             <w:lang w:eastAsia="nl-BE"/>
           </w:rPr>
@@ -1226,54 +1056,46 @@
         <w:r>
           <w:rPr>
             <w:rStyle w:val="Hyperlink"/>
-            <w:noProof/>
           </w:rPr>
           <w:t>Doelstelling</w:t>
         </w:r>
         <w:r>
           <w:rPr>
-            <w:noProof/>
             <w:webHidden/>
           </w:rPr>
           <w:tab/>
         </w:r>
         <w:r>
           <w:rPr>
-            <w:noProof/>
             <w:webHidden/>
           </w:rPr>
           <w:fldChar w:fldCharType="begin"/>
         </w:r>
         <w:r>
           <w:rPr>
-            <w:noProof/>
             <w:webHidden/>
           </w:rPr>
           <w:instrText xml:space="preserve"> PAGEREF _Toc9235195 \h </w:instrText>
         </w:r>
         <w:r>
           <w:rPr>
-            <w:noProof/>
-            <w:webHidden/>
-          </w:rPr>
-        </w:r>
-        <w:r>
-          <w:rPr>
-            <w:noProof/>
+            <w:webHidden/>
+          </w:rPr>
+        </w:r>
+        <w:r>
+          <w:rPr>
             <w:webHidden/>
           </w:rPr>
           <w:fldChar w:fldCharType="separate"/>
         </w:r>
         <w:r>
           <w:rPr>
-            <w:noProof/>
             <w:webHidden/>
           </w:rPr>
           <w:t>14</w:t>
         </w:r>
         <w:r>
           <w:rPr>
-            <w:noProof/>
             <w:webHidden/>
           </w:rPr>
           <w:fldChar w:fldCharType="end"/>
@@ -1288,7 +1110,6 @@
         </w:tabs>
         <w:rPr>
           <w:rFonts w:asciiTheme="minorHAnsi" w:eastAsiaTheme="minorEastAsia" w:hAnsiTheme="minorHAnsi"/>
-          <w:noProof/>
           <w:sz w:val="22"/>
           <w:lang w:eastAsia="nl-BE"/>
         </w:rPr>
@@ -1297,14 +1118,12 @@
         <w:r>
           <w:rPr>
             <w:rStyle w:val="Hyperlink"/>
-            <w:noProof/>
           </w:rPr>
           <w:t>1.4</w:t>
         </w:r>
         <w:r>
           <w:rPr>
             <w:rFonts w:asciiTheme="minorHAnsi" w:eastAsiaTheme="minorEastAsia" w:hAnsiTheme="minorHAnsi"/>
-            <w:noProof/>
             <w:sz w:val="22"/>
             <w:lang w:eastAsia="nl-BE"/>
           </w:rPr>
@@ -1313,54 +1132,46 @@
         <w:r>
           <w:rPr>
             <w:rStyle w:val="Hyperlink"/>
-            <w:noProof/>
           </w:rPr>
           <w:t>Structuur van het verslag</w:t>
         </w:r>
         <w:r>
           <w:rPr>
-            <w:noProof/>
             <w:webHidden/>
           </w:rPr>
           <w:tab/>
         </w:r>
         <w:r>
           <w:rPr>
-            <w:noProof/>
             <w:webHidden/>
           </w:rPr>
           <w:fldChar w:fldCharType="begin"/>
         </w:r>
         <w:r>
           <w:rPr>
-            <w:noProof/>
             <w:webHidden/>
           </w:rPr>
           <w:instrText xml:space="preserve"> PAGEREF _Toc9235196 \h </w:instrText>
         </w:r>
         <w:r>
           <w:rPr>
-            <w:noProof/>
-            <w:webHidden/>
-          </w:rPr>
-        </w:r>
-        <w:r>
-          <w:rPr>
-            <w:noProof/>
+            <w:webHidden/>
+          </w:rPr>
+        </w:r>
+        <w:r>
+          <w:rPr>
             <w:webHidden/>
           </w:rPr>
           <w:fldChar w:fldCharType="separate"/>
         </w:r>
         <w:r>
           <w:rPr>
-            <w:noProof/>
             <w:webHidden/>
           </w:rPr>
           <w:t>15</w:t>
         </w:r>
         <w:r>
           <w:rPr>
-            <w:noProof/>
             <w:webHidden/>
           </w:rPr>
           <w:fldChar w:fldCharType="end"/>
@@ -1376,7 +1187,6 @@
         <w:rPr>
           <w:rFonts w:asciiTheme="minorHAnsi" w:eastAsiaTheme="minorEastAsia" w:hAnsiTheme="minorHAnsi"/>
           <w:b w:val="0"/>
-          <w:noProof/>
           <w:sz w:val="22"/>
           <w:lang w:eastAsia="nl-BE"/>
         </w:rPr>
@@ -1385,7 +1195,6 @@
         <w:r>
           <w:rPr>
             <w:rStyle w:val="Hyperlink"/>
-            <w:noProof/>
           </w:rPr>
           <w:t>2</w:t>
         </w:r>
@@ -1393,7 +1202,6 @@
           <w:rPr>
             <w:rFonts w:asciiTheme="minorHAnsi" w:eastAsiaTheme="minorEastAsia" w:hAnsiTheme="minorHAnsi"/>
             <w:b w:val="0"/>
-            <w:noProof/>
             <w:sz w:val="22"/>
             <w:lang w:eastAsia="nl-BE"/>
           </w:rPr>
@@ -1402,54 +1210,46 @@
         <w:r>
           <w:rPr>
             <w:rStyle w:val="Hyperlink"/>
-            <w:noProof/>
           </w:rPr>
           <w:t>Gebruikersaspecten</w:t>
         </w:r>
         <w:r>
           <w:rPr>
-            <w:noProof/>
             <w:webHidden/>
           </w:rPr>
           <w:tab/>
         </w:r>
         <w:r>
           <w:rPr>
-            <w:noProof/>
             <w:webHidden/>
           </w:rPr>
           <w:fldChar w:fldCharType="begin"/>
         </w:r>
         <w:r>
           <w:rPr>
-            <w:noProof/>
             <w:webHidden/>
           </w:rPr>
           <w:instrText xml:space="preserve"> PAGEREF _Toc9235197 \h </w:instrText>
         </w:r>
         <w:r>
           <w:rPr>
-            <w:noProof/>
-            <w:webHidden/>
-          </w:rPr>
-        </w:r>
-        <w:r>
-          <w:rPr>
-            <w:noProof/>
+            <w:webHidden/>
+          </w:rPr>
+        </w:r>
+        <w:r>
+          <w:rPr>
             <w:webHidden/>
           </w:rPr>
           <w:fldChar w:fldCharType="separate"/>
         </w:r>
         <w:r>
           <w:rPr>
-            <w:noProof/>
             <w:webHidden/>
           </w:rPr>
           <w:t>16</w:t>
         </w:r>
         <w:r>
           <w:rPr>
-            <w:noProof/>
             <w:webHidden/>
           </w:rPr>
           <w:fldChar w:fldCharType="end"/>
@@ -1464,7 +1264,6 @@
         </w:tabs>
         <w:rPr>
           <w:rFonts w:asciiTheme="minorHAnsi" w:eastAsiaTheme="minorEastAsia" w:hAnsiTheme="minorHAnsi"/>
-          <w:noProof/>
           <w:sz w:val="22"/>
           <w:lang w:eastAsia="nl-BE"/>
         </w:rPr>
@@ -1473,14 +1272,12 @@
         <w:r>
           <w:rPr>
             <w:rStyle w:val="Hyperlink"/>
-            <w:noProof/>
           </w:rPr>
           <w:t>2.1</w:t>
         </w:r>
         <w:r>
           <w:rPr>
             <w:rFonts w:asciiTheme="minorHAnsi" w:eastAsiaTheme="minorEastAsia" w:hAnsiTheme="minorHAnsi"/>
-            <w:noProof/>
             <w:sz w:val="22"/>
             <w:lang w:eastAsia="nl-BE"/>
           </w:rPr>
@@ -1489,54 +1286,46 @@
         <w:r>
           <w:rPr>
             <w:rStyle w:val="Hyperlink"/>
-            <w:noProof/>
           </w:rPr>
           <w:t>High-level requirements</w:t>
         </w:r>
         <w:r>
           <w:rPr>
-            <w:noProof/>
             <w:webHidden/>
           </w:rPr>
           <w:tab/>
         </w:r>
         <w:r>
           <w:rPr>
-            <w:noProof/>
             <w:webHidden/>
           </w:rPr>
           <w:fldChar w:fldCharType="begin"/>
         </w:r>
         <w:r>
           <w:rPr>
-            <w:noProof/>
             <w:webHidden/>
           </w:rPr>
           <w:instrText xml:space="preserve"> PAGEREF _Toc9235198 \h </w:instrText>
         </w:r>
         <w:r>
           <w:rPr>
-            <w:noProof/>
-            <w:webHidden/>
-          </w:rPr>
-        </w:r>
-        <w:r>
-          <w:rPr>
-            <w:noProof/>
+            <w:webHidden/>
+          </w:rPr>
+        </w:r>
+        <w:r>
+          <w:rPr>
             <w:webHidden/>
           </w:rPr>
           <w:fldChar w:fldCharType="separate"/>
         </w:r>
         <w:r>
           <w:rPr>
-            <w:noProof/>
             <w:webHidden/>
           </w:rPr>
           <w:t>16</w:t>
         </w:r>
         <w:r>
           <w:rPr>
-            <w:noProof/>
             <w:webHidden/>
           </w:rPr>
           <w:fldChar w:fldCharType="end"/>
@@ -1551,7 +1340,6 @@
         </w:tabs>
         <w:rPr>
           <w:rFonts w:asciiTheme="minorHAnsi" w:eastAsiaTheme="minorEastAsia" w:hAnsiTheme="minorHAnsi"/>
-          <w:noProof/>
           <w:sz w:val="22"/>
           <w:lang w:eastAsia="nl-BE"/>
         </w:rPr>
@@ -1560,14 +1348,12 @@
         <w:r>
           <w:rPr>
             <w:rStyle w:val="Hyperlink"/>
-            <w:noProof/>
           </w:rPr>
           <w:t>2.2</w:t>
         </w:r>
         <w:r>
           <w:rPr>
             <w:rFonts w:asciiTheme="minorHAnsi" w:eastAsiaTheme="minorEastAsia" w:hAnsiTheme="minorHAnsi"/>
-            <w:noProof/>
             <w:sz w:val="22"/>
             <w:lang w:eastAsia="nl-BE"/>
           </w:rPr>
@@ -1576,54 +1362,46 @@
         <w:r>
           <w:rPr>
             <w:rStyle w:val="Hyperlink"/>
-            <w:noProof/>
           </w:rPr>
           <w:t>Use case diagrammen</w:t>
         </w:r>
         <w:r>
           <w:rPr>
-            <w:noProof/>
             <w:webHidden/>
           </w:rPr>
           <w:tab/>
         </w:r>
         <w:r>
           <w:rPr>
-            <w:noProof/>
             <w:webHidden/>
           </w:rPr>
           <w:fldChar w:fldCharType="begin"/>
         </w:r>
         <w:r>
           <w:rPr>
-            <w:noProof/>
             <w:webHidden/>
           </w:rPr>
           <w:instrText xml:space="preserve"> PAGEREF _Toc9235199 \h </w:instrText>
         </w:r>
         <w:r>
           <w:rPr>
-            <w:noProof/>
-            <w:webHidden/>
-          </w:rPr>
-        </w:r>
-        <w:r>
-          <w:rPr>
-            <w:noProof/>
+            <w:webHidden/>
+          </w:rPr>
+        </w:r>
+        <w:r>
+          <w:rPr>
             <w:webHidden/>
           </w:rPr>
           <w:fldChar w:fldCharType="separate"/>
         </w:r>
         <w:r>
           <w:rPr>
-            <w:noProof/>
             <w:webHidden/>
           </w:rPr>
           <w:t>17</w:t>
         </w:r>
         <w:r>
           <w:rPr>
-            <w:noProof/>
             <w:webHidden/>
           </w:rPr>
           <w:fldChar w:fldCharType="end"/>
@@ -1638,7 +1416,6 @@
         </w:tabs>
         <w:rPr>
           <w:rFonts w:asciiTheme="minorHAnsi" w:eastAsiaTheme="minorEastAsia" w:hAnsiTheme="minorHAnsi"/>
-          <w:noProof/>
           <w:sz w:val="22"/>
           <w:lang w:eastAsia="nl-BE"/>
         </w:rPr>
@@ -1647,14 +1424,12 @@
         <w:r>
           <w:rPr>
             <w:rStyle w:val="Hyperlink"/>
-            <w:noProof/>
           </w:rPr>
           <w:t>2.3</w:t>
         </w:r>
         <w:r>
           <w:rPr>
             <w:rFonts w:asciiTheme="minorHAnsi" w:eastAsiaTheme="minorEastAsia" w:hAnsiTheme="minorHAnsi"/>
-            <w:noProof/>
             <w:sz w:val="22"/>
             <w:lang w:eastAsia="nl-BE"/>
           </w:rPr>
@@ -1663,54 +1438,46 @@
         <w:r>
           <w:rPr>
             <w:rStyle w:val="Hyperlink"/>
-            <w:noProof/>
           </w:rPr>
           <w:t>Product backlog</w:t>
         </w:r>
         <w:r>
           <w:rPr>
-            <w:noProof/>
             <w:webHidden/>
           </w:rPr>
           <w:tab/>
         </w:r>
         <w:r>
           <w:rPr>
-            <w:noProof/>
             <w:webHidden/>
           </w:rPr>
           <w:fldChar w:fldCharType="begin"/>
         </w:r>
         <w:r>
           <w:rPr>
-            <w:noProof/>
             <w:webHidden/>
           </w:rPr>
           <w:instrText xml:space="preserve"> PAGEREF _Toc9235200 \h </w:instrText>
         </w:r>
         <w:r>
           <w:rPr>
-            <w:noProof/>
-            <w:webHidden/>
-          </w:rPr>
-        </w:r>
-        <w:r>
-          <w:rPr>
-            <w:noProof/>
+            <w:webHidden/>
+          </w:rPr>
+        </w:r>
+        <w:r>
+          <w:rPr>
             <w:webHidden/>
           </w:rPr>
           <w:fldChar w:fldCharType="separate"/>
         </w:r>
         <w:r>
           <w:rPr>
-            <w:noProof/>
             <w:webHidden/>
           </w:rPr>
           <w:t>19</w:t>
         </w:r>
         <w:r>
           <w:rPr>
-            <w:noProof/>
             <w:webHidden/>
           </w:rPr>
           <w:fldChar w:fldCharType="end"/>
@@ -1726,7 +1493,6 @@
         <w:rPr>
           <w:rFonts w:asciiTheme="minorHAnsi" w:eastAsiaTheme="minorEastAsia" w:hAnsiTheme="minorHAnsi"/>
           <w:b w:val="0"/>
-          <w:noProof/>
           <w:sz w:val="22"/>
           <w:lang w:eastAsia="nl-BE"/>
         </w:rPr>
@@ -1735,7 +1501,6 @@
         <w:r>
           <w:rPr>
             <w:rStyle w:val="Hyperlink"/>
-            <w:noProof/>
           </w:rPr>
           <w:t>3</w:t>
         </w:r>
@@ -1743,7 +1508,6 @@
           <w:rPr>
             <w:rFonts w:asciiTheme="minorHAnsi" w:eastAsiaTheme="minorEastAsia" w:hAnsiTheme="minorHAnsi"/>
             <w:b w:val="0"/>
-            <w:noProof/>
             <w:sz w:val="22"/>
             <w:lang w:eastAsia="nl-BE"/>
           </w:rPr>
@@ -1752,54 +1516,46 @@
         <w:r>
           <w:rPr>
             <w:rStyle w:val="Hyperlink"/>
-            <w:noProof/>
           </w:rPr>
           <w:t>Systeemarchitectuur</w:t>
         </w:r>
         <w:r>
           <w:rPr>
-            <w:noProof/>
             <w:webHidden/>
           </w:rPr>
           <w:tab/>
         </w:r>
         <w:r>
           <w:rPr>
-            <w:noProof/>
             <w:webHidden/>
           </w:rPr>
           <w:fldChar w:fldCharType="begin"/>
         </w:r>
         <w:r>
           <w:rPr>
-            <w:noProof/>
             <w:webHidden/>
           </w:rPr>
           <w:instrText xml:space="preserve"> PAGEREF _Toc9235201 \h </w:instrText>
         </w:r>
         <w:r>
           <w:rPr>
-            <w:noProof/>
-            <w:webHidden/>
-          </w:rPr>
-        </w:r>
-        <w:r>
-          <w:rPr>
-            <w:noProof/>
+            <w:webHidden/>
+          </w:rPr>
+        </w:r>
+        <w:r>
+          <w:rPr>
             <w:webHidden/>
           </w:rPr>
           <w:fldChar w:fldCharType="separate"/>
         </w:r>
         <w:r>
           <w:rPr>
-            <w:noProof/>
             <w:webHidden/>
           </w:rPr>
           <w:t>23</w:t>
         </w:r>
         <w:r>
           <w:rPr>
-            <w:noProof/>
             <w:webHidden/>
           </w:rPr>
           <w:fldChar w:fldCharType="end"/>
@@ -1814,7 +1570,6 @@
         </w:tabs>
         <w:rPr>
           <w:rFonts w:asciiTheme="minorHAnsi" w:eastAsiaTheme="minorEastAsia" w:hAnsiTheme="minorHAnsi"/>
-          <w:noProof/>
           <w:sz w:val="22"/>
           <w:lang w:eastAsia="nl-BE"/>
         </w:rPr>
@@ -1823,14 +1578,12 @@
         <w:r>
           <w:rPr>
             <w:rStyle w:val="Hyperlink"/>
-            <w:noProof/>
           </w:rPr>
           <w:t>3.1</w:t>
         </w:r>
         <w:r>
           <w:rPr>
             <w:rFonts w:asciiTheme="minorHAnsi" w:eastAsiaTheme="minorEastAsia" w:hAnsiTheme="minorHAnsi"/>
-            <w:noProof/>
             <w:sz w:val="22"/>
             <w:lang w:eastAsia="nl-BE"/>
           </w:rPr>
@@ -1839,54 +1592,46 @@
         <w:r>
           <w:rPr>
             <w:rStyle w:val="Hyperlink"/>
-            <w:noProof/>
           </w:rPr>
           <w:t>High-level systeem model</w:t>
         </w:r>
         <w:r>
           <w:rPr>
-            <w:noProof/>
             <w:webHidden/>
           </w:rPr>
           <w:tab/>
         </w:r>
         <w:r>
           <w:rPr>
-            <w:noProof/>
             <w:webHidden/>
           </w:rPr>
           <w:fldChar w:fldCharType="begin"/>
         </w:r>
         <w:r>
           <w:rPr>
-            <w:noProof/>
             <w:webHidden/>
           </w:rPr>
           <w:instrText xml:space="preserve"> PAGEREF _Toc9235202 \h </w:instrText>
         </w:r>
         <w:r>
           <w:rPr>
-            <w:noProof/>
-            <w:webHidden/>
-          </w:rPr>
-        </w:r>
-        <w:r>
-          <w:rPr>
-            <w:noProof/>
+            <w:webHidden/>
+          </w:rPr>
+        </w:r>
+        <w:r>
+          <w:rPr>
             <w:webHidden/>
           </w:rPr>
           <w:fldChar w:fldCharType="separate"/>
         </w:r>
         <w:r>
           <w:rPr>
-            <w:noProof/>
             <w:webHidden/>
           </w:rPr>
           <w:t>23</w:t>
         </w:r>
         <w:r>
           <w:rPr>
-            <w:noProof/>
             <w:webHidden/>
           </w:rPr>
           <w:fldChar w:fldCharType="end"/>
@@ -1901,7 +1646,6 @@
         </w:tabs>
         <w:rPr>
           <w:rFonts w:asciiTheme="minorHAnsi" w:eastAsiaTheme="minorEastAsia" w:hAnsiTheme="minorHAnsi"/>
-          <w:noProof/>
           <w:sz w:val="22"/>
           <w:lang w:eastAsia="nl-BE"/>
         </w:rPr>
@@ -1910,14 +1654,12 @@
         <w:r>
           <w:rPr>
             <w:rStyle w:val="Hyperlink"/>
-            <w:noProof/>
           </w:rPr>
           <w:t>3.2</w:t>
         </w:r>
         <w:r>
           <w:rPr>
             <w:rFonts w:asciiTheme="minorHAnsi" w:eastAsiaTheme="minorEastAsia" w:hAnsiTheme="minorHAnsi"/>
-            <w:noProof/>
             <w:sz w:val="22"/>
             <w:lang w:eastAsia="nl-BE"/>
           </w:rPr>
@@ -1926,54 +1668,46 @@
         <w:r>
           <w:rPr>
             <w:rStyle w:val="Hyperlink"/>
-            <w:noProof/>
           </w:rPr>
           <w:t>Klassendiagrammen</w:t>
         </w:r>
         <w:r>
           <w:rPr>
-            <w:noProof/>
             <w:webHidden/>
           </w:rPr>
           <w:tab/>
         </w:r>
         <w:r>
           <w:rPr>
-            <w:noProof/>
             <w:webHidden/>
           </w:rPr>
           <w:fldChar w:fldCharType="begin"/>
         </w:r>
         <w:r>
           <w:rPr>
-            <w:noProof/>
             <w:webHidden/>
           </w:rPr>
           <w:instrText xml:space="preserve"> PAGEREF _Toc9235203 \h </w:instrText>
         </w:r>
         <w:r>
           <w:rPr>
-            <w:noProof/>
-            <w:webHidden/>
-          </w:rPr>
-        </w:r>
-        <w:r>
-          <w:rPr>
-            <w:noProof/>
+            <w:webHidden/>
+          </w:rPr>
+        </w:r>
+        <w:r>
+          <w:rPr>
             <w:webHidden/>
           </w:rPr>
           <w:fldChar w:fldCharType="separate"/>
         </w:r>
         <w:r>
           <w:rPr>
-            <w:noProof/>
             <w:webHidden/>
           </w:rPr>
           <w:t>30</w:t>
         </w:r>
         <w:r>
           <w:rPr>
-            <w:noProof/>
             <w:webHidden/>
           </w:rPr>
           <w:fldChar w:fldCharType="end"/>
@@ -1988,7 +1722,6 @@
         </w:tabs>
         <w:rPr>
           <w:rFonts w:asciiTheme="minorHAnsi" w:eastAsiaTheme="minorEastAsia" w:hAnsiTheme="minorHAnsi"/>
-          <w:noProof/>
           <w:sz w:val="22"/>
           <w:lang w:eastAsia="nl-BE"/>
         </w:rPr>
@@ -1997,14 +1730,12 @@
         <w:r>
           <w:rPr>
             <w:rStyle w:val="Hyperlink"/>
-            <w:noProof/>
           </w:rPr>
           <w:t>3.3</w:t>
         </w:r>
         <w:r>
           <w:rPr>
             <w:rFonts w:asciiTheme="minorHAnsi" w:eastAsiaTheme="minorEastAsia" w:hAnsiTheme="minorHAnsi"/>
-            <w:noProof/>
             <w:sz w:val="22"/>
             <w:lang w:eastAsia="nl-BE"/>
           </w:rPr>
@@ -2013,54 +1744,46 @@
         <w:r>
           <w:rPr>
             <w:rStyle w:val="Hyperlink"/>
-            <w:noProof/>
           </w:rPr>
           <w:t>Sequentiediagrammen</w:t>
         </w:r>
         <w:r>
           <w:rPr>
-            <w:noProof/>
             <w:webHidden/>
           </w:rPr>
           <w:tab/>
         </w:r>
         <w:r>
           <w:rPr>
-            <w:noProof/>
             <w:webHidden/>
           </w:rPr>
           <w:fldChar w:fldCharType="begin"/>
         </w:r>
         <w:r>
           <w:rPr>
-            <w:noProof/>
             <w:webHidden/>
           </w:rPr>
           <w:instrText xml:space="preserve"> PAGEREF _Toc9235204 \h </w:instrText>
         </w:r>
         <w:r>
           <w:rPr>
-            <w:noProof/>
-            <w:webHidden/>
-          </w:rPr>
-        </w:r>
-        <w:r>
-          <w:rPr>
-            <w:noProof/>
+            <w:webHidden/>
+          </w:rPr>
+        </w:r>
+        <w:r>
+          <w:rPr>
             <w:webHidden/>
           </w:rPr>
           <w:fldChar w:fldCharType="separate"/>
         </w:r>
         <w:r>
           <w:rPr>
-            <w:noProof/>
             <w:webHidden/>
           </w:rPr>
           <w:t>31</w:t>
         </w:r>
         <w:r>
           <w:rPr>
-            <w:noProof/>
             <w:webHidden/>
           </w:rPr>
           <w:fldChar w:fldCharType="end"/>
@@ -2075,7 +1798,6 @@
         </w:tabs>
         <w:rPr>
           <w:rFonts w:asciiTheme="minorHAnsi" w:eastAsiaTheme="minorEastAsia" w:hAnsiTheme="minorHAnsi"/>
-          <w:noProof/>
           <w:sz w:val="22"/>
           <w:lang w:eastAsia="nl-BE"/>
         </w:rPr>
@@ -2084,14 +1806,12 @@
         <w:r>
           <w:rPr>
             <w:rStyle w:val="Hyperlink"/>
-            <w:noProof/>
           </w:rPr>
           <w:t>3.4</w:t>
         </w:r>
         <w:r>
           <w:rPr>
             <w:rFonts w:asciiTheme="minorHAnsi" w:eastAsiaTheme="minorEastAsia" w:hAnsiTheme="minorHAnsi"/>
-            <w:noProof/>
             <w:sz w:val="22"/>
             <w:lang w:eastAsia="nl-BE"/>
           </w:rPr>
@@ -2100,54 +1820,46 @@
         <w:r>
           <w:rPr>
             <w:rStyle w:val="Hyperlink"/>
-            <w:noProof/>
           </w:rPr>
           <w:t>Databank</w:t>
         </w:r>
         <w:r>
           <w:rPr>
-            <w:noProof/>
             <w:webHidden/>
           </w:rPr>
           <w:tab/>
         </w:r>
         <w:r>
           <w:rPr>
-            <w:noProof/>
             <w:webHidden/>
           </w:rPr>
           <w:fldChar w:fldCharType="begin"/>
         </w:r>
         <w:r>
           <w:rPr>
-            <w:noProof/>
             <w:webHidden/>
           </w:rPr>
           <w:instrText xml:space="preserve"> PAGEREF _Toc9235205 \h </w:instrText>
         </w:r>
         <w:r>
           <w:rPr>
-            <w:noProof/>
-            <w:webHidden/>
-          </w:rPr>
-        </w:r>
-        <w:r>
-          <w:rPr>
-            <w:noProof/>
+            <w:webHidden/>
+          </w:rPr>
+        </w:r>
+        <w:r>
+          <w:rPr>
             <w:webHidden/>
           </w:rPr>
           <w:fldChar w:fldCharType="separate"/>
         </w:r>
         <w:r>
           <w:rPr>
-            <w:noProof/>
             <w:webHidden/>
           </w:rPr>
           <w:t>33</w:t>
         </w:r>
         <w:r>
           <w:rPr>
-            <w:noProof/>
             <w:webHidden/>
           </w:rPr>
           <w:fldChar w:fldCharType="end"/>
@@ -2163,7 +1875,6 @@
         <w:rPr>
           <w:rFonts w:asciiTheme="minorHAnsi" w:eastAsiaTheme="minorEastAsia" w:hAnsiTheme="minorHAnsi"/>
           <w:b w:val="0"/>
-          <w:noProof/>
           <w:sz w:val="22"/>
           <w:lang w:eastAsia="nl-BE"/>
         </w:rPr>
@@ -2172,7 +1883,6 @@
         <w:r>
           <w:rPr>
             <w:rStyle w:val="Hyperlink"/>
-            <w:noProof/>
           </w:rPr>
           <w:t>4</w:t>
         </w:r>
@@ -2180,7 +1890,6 @@
           <w:rPr>
             <w:rFonts w:asciiTheme="minorHAnsi" w:eastAsiaTheme="minorEastAsia" w:hAnsiTheme="minorHAnsi"/>
             <w:b w:val="0"/>
-            <w:noProof/>
             <w:sz w:val="22"/>
             <w:lang w:eastAsia="nl-BE"/>
           </w:rPr>
@@ -2189,54 +1898,46 @@
         <w:r>
           <w:rPr>
             <w:rStyle w:val="Hyperlink"/>
-            <w:noProof/>
           </w:rPr>
           <w:t>Testplan</w:t>
         </w:r>
         <w:r>
           <w:rPr>
-            <w:noProof/>
             <w:webHidden/>
           </w:rPr>
           <w:tab/>
         </w:r>
         <w:r>
           <w:rPr>
-            <w:noProof/>
             <w:webHidden/>
           </w:rPr>
           <w:fldChar w:fldCharType="begin"/>
         </w:r>
         <w:r>
           <w:rPr>
-            <w:noProof/>
             <w:webHidden/>
           </w:rPr>
           <w:instrText xml:space="preserve"> PAGEREF _Toc9235206 \h </w:instrText>
         </w:r>
         <w:r>
           <w:rPr>
-            <w:noProof/>
-            <w:webHidden/>
-          </w:rPr>
-        </w:r>
-        <w:r>
-          <w:rPr>
-            <w:noProof/>
+            <w:webHidden/>
+          </w:rPr>
+        </w:r>
+        <w:r>
+          <w:rPr>
             <w:webHidden/>
           </w:rPr>
           <w:fldChar w:fldCharType="separate"/>
         </w:r>
         <w:r>
           <w:rPr>
-            <w:noProof/>
             <w:webHidden/>
           </w:rPr>
           <w:t>34</w:t>
         </w:r>
         <w:r>
           <w:rPr>
-            <w:noProof/>
             <w:webHidden/>
           </w:rPr>
           <w:fldChar w:fldCharType="end"/>
@@ -2251,7 +1952,6 @@
         </w:tabs>
         <w:rPr>
           <w:rFonts w:asciiTheme="minorHAnsi" w:eastAsiaTheme="minorEastAsia" w:hAnsiTheme="minorHAnsi"/>
-          <w:noProof/>
           <w:sz w:val="22"/>
           <w:lang w:eastAsia="nl-BE"/>
         </w:rPr>
@@ -2260,14 +1960,12 @@
         <w:r>
           <w:rPr>
             <w:rStyle w:val="Hyperlink"/>
-            <w:noProof/>
           </w:rPr>
           <w:t>4.1</w:t>
         </w:r>
         <w:r>
           <w:rPr>
             <w:rFonts w:asciiTheme="minorHAnsi" w:eastAsiaTheme="minorEastAsia" w:hAnsiTheme="minorHAnsi"/>
-            <w:noProof/>
             <w:sz w:val="22"/>
             <w:lang w:eastAsia="nl-BE"/>
           </w:rPr>
@@ -2276,54 +1974,46 @@
         <w:r>
           <w:rPr>
             <w:rStyle w:val="Hyperlink"/>
-            <w:noProof/>
           </w:rPr>
           <w:t>Unit testen</w:t>
         </w:r>
         <w:r>
           <w:rPr>
-            <w:noProof/>
             <w:webHidden/>
           </w:rPr>
           <w:tab/>
         </w:r>
         <w:r>
           <w:rPr>
-            <w:noProof/>
             <w:webHidden/>
           </w:rPr>
           <w:fldChar w:fldCharType="begin"/>
         </w:r>
         <w:r>
           <w:rPr>
-            <w:noProof/>
             <w:webHidden/>
           </w:rPr>
           <w:instrText xml:space="preserve"> PAGEREF _Toc9235207 \h </w:instrText>
         </w:r>
         <w:r>
           <w:rPr>
-            <w:noProof/>
-            <w:webHidden/>
-          </w:rPr>
-        </w:r>
-        <w:r>
-          <w:rPr>
-            <w:noProof/>
+            <w:webHidden/>
+          </w:rPr>
+        </w:r>
+        <w:r>
+          <w:rPr>
             <w:webHidden/>
           </w:rPr>
           <w:fldChar w:fldCharType="separate"/>
         </w:r>
         <w:r>
           <w:rPr>
-            <w:noProof/>
             <w:webHidden/>
           </w:rPr>
           <w:t>34</w:t>
         </w:r>
         <w:r>
           <w:rPr>
-            <w:noProof/>
             <w:webHidden/>
           </w:rPr>
           <w:fldChar w:fldCharType="end"/>
@@ -2338,7 +2028,6 @@
         </w:tabs>
         <w:rPr>
           <w:rFonts w:asciiTheme="minorHAnsi" w:eastAsiaTheme="minorEastAsia" w:hAnsiTheme="minorHAnsi"/>
-          <w:noProof/>
           <w:sz w:val="22"/>
           <w:lang w:eastAsia="nl-BE"/>
         </w:rPr>
@@ -2347,14 +2036,12 @@
         <w:r>
           <w:rPr>
             <w:rStyle w:val="Hyperlink"/>
-            <w:noProof/>
           </w:rPr>
           <w:t>4.2</w:t>
         </w:r>
         <w:r>
           <w:rPr>
             <w:rFonts w:asciiTheme="minorHAnsi" w:eastAsiaTheme="minorEastAsia" w:hAnsiTheme="minorHAnsi"/>
-            <w:noProof/>
             <w:sz w:val="22"/>
             <w:lang w:eastAsia="nl-BE"/>
           </w:rPr>
@@ -2363,54 +2050,46 @@
         <w:r>
           <w:rPr>
             <w:rStyle w:val="Hyperlink"/>
-            <w:noProof/>
           </w:rPr>
           <w:t>Invoercontrole</w:t>
         </w:r>
         <w:r>
           <w:rPr>
-            <w:noProof/>
             <w:webHidden/>
           </w:rPr>
           <w:tab/>
         </w:r>
         <w:r>
           <w:rPr>
-            <w:noProof/>
             <w:webHidden/>
           </w:rPr>
           <w:fldChar w:fldCharType="begin"/>
         </w:r>
         <w:r>
           <w:rPr>
-            <w:noProof/>
             <w:webHidden/>
           </w:rPr>
           <w:instrText xml:space="preserve"> PAGEREF _Toc9235208 \h </w:instrText>
         </w:r>
         <w:r>
           <w:rPr>
-            <w:noProof/>
-            <w:webHidden/>
-          </w:rPr>
-        </w:r>
-        <w:r>
-          <w:rPr>
-            <w:noProof/>
+            <w:webHidden/>
+          </w:rPr>
+        </w:r>
+        <w:r>
+          <w:rPr>
             <w:webHidden/>
           </w:rPr>
           <w:fldChar w:fldCharType="separate"/>
         </w:r>
         <w:r>
           <w:rPr>
-            <w:noProof/>
             <w:webHidden/>
           </w:rPr>
           <w:t>34</w:t>
         </w:r>
         <w:r>
           <w:rPr>
-            <w:noProof/>
             <w:webHidden/>
           </w:rPr>
           <w:fldChar w:fldCharType="end"/>
@@ -2425,7 +2104,6 @@
         </w:tabs>
         <w:rPr>
           <w:rFonts w:asciiTheme="minorHAnsi" w:eastAsiaTheme="minorEastAsia" w:hAnsiTheme="minorHAnsi"/>
-          <w:noProof/>
           <w:sz w:val="22"/>
           <w:lang w:eastAsia="nl-BE"/>
         </w:rPr>
@@ -2434,14 +2112,12 @@
         <w:r>
           <w:rPr>
             <w:rStyle w:val="Hyperlink"/>
-            <w:noProof/>
           </w:rPr>
           <w:t>4.3</w:t>
         </w:r>
         <w:r>
           <w:rPr>
             <w:rFonts w:asciiTheme="minorHAnsi" w:eastAsiaTheme="minorEastAsia" w:hAnsiTheme="minorHAnsi"/>
-            <w:noProof/>
             <w:sz w:val="22"/>
             <w:lang w:eastAsia="nl-BE"/>
           </w:rPr>
@@ -2450,54 +2126,46 @@
         <w:r>
           <w:rPr>
             <w:rStyle w:val="Hyperlink"/>
-            <w:noProof/>
           </w:rPr>
           <w:t>Integration testen (manueel)</w:t>
         </w:r>
         <w:r>
           <w:rPr>
-            <w:noProof/>
             <w:webHidden/>
           </w:rPr>
           <w:tab/>
         </w:r>
         <w:r>
           <w:rPr>
-            <w:noProof/>
             <w:webHidden/>
           </w:rPr>
           <w:fldChar w:fldCharType="begin"/>
         </w:r>
         <w:r>
           <w:rPr>
-            <w:noProof/>
             <w:webHidden/>
           </w:rPr>
           <w:instrText xml:space="preserve"> PAGEREF _Toc9235209 \h </w:instrText>
         </w:r>
         <w:r>
           <w:rPr>
-            <w:noProof/>
-            <w:webHidden/>
-          </w:rPr>
-        </w:r>
-        <w:r>
-          <w:rPr>
-            <w:noProof/>
+            <w:webHidden/>
+          </w:rPr>
+        </w:r>
+        <w:r>
+          <w:rPr>
             <w:webHidden/>
           </w:rPr>
           <w:fldChar w:fldCharType="separate"/>
         </w:r>
         <w:r>
           <w:rPr>
-            <w:noProof/>
             <w:webHidden/>
           </w:rPr>
           <w:t>35</w:t>
         </w:r>
         <w:r>
           <w:rPr>
-            <w:noProof/>
             <w:webHidden/>
           </w:rPr>
           <w:fldChar w:fldCharType="end"/>
@@ -2512,7 +2180,6 @@
         </w:tabs>
         <w:rPr>
           <w:rFonts w:asciiTheme="minorHAnsi" w:eastAsiaTheme="minorEastAsia" w:hAnsiTheme="minorHAnsi"/>
-          <w:noProof/>
           <w:sz w:val="22"/>
           <w:lang w:eastAsia="nl-BE"/>
         </w:rPr>
@@ -2521,14 +2188,12 @@
         <w:r>
           <w:rPr>
             <w:rStyle w:val="Hyperlink"/>
-            <w:noProof/>
           </w:rPr>
           <w:t>4.4</w:t>
         </w:r>
         <w:r>
           <w:rPr>
             <w:rFonts w:asciiTheme="minorHAnsi" w:eastAsiaTheme="minorEastAsia" w:hAnsiTheme="minorHAnsi"/>
-            <w:noProof/>
             <w:sz w:val="22"/>
             <w:lang w:eastAsia="nl-BE"/>
           </w:rPr>
@@ -2537,54 +2202,46 @@
         <w:r>
           <w:rPr>
             <w:rStyle w:val="Hyperlink"/>
-            <w:noProof/>
           </w:rPr>
           <w:t>Usability testen</w:t>
         </w:r>
         <w:r>
           <w:rPr>
-            <w:noProof/>
             <w:webHidden/>
           </w:rPr>
           <w:tab/>
         </w:r>
         <w:r>
           <w:rPr>
-            <w:noProof/>
             <w:webHidden/>
           </w:rPr>
           <w:fldChar w:fldCharType="begin"/>
         </w:r>
         <w:r>
           <w:rPr>
-            <w:noProof/>
             <w:webHidden/>
           </w:rPr>
           <w:instrText xml:space="preserve"> PAGEREF _Toc9235210 \h </w:instrText>
         </w:r>
         <w:r>
           <w:rPr>
-            <w:noProof/>
-            <w:webHidden/>
-          </w:rPr>
-        </w:r>
-        <w:r>
-          <w:rPr>
-            <w:noProof/>
+            <w:webHidden/>
+          </w:rPr>
+        </w:r>
+        <w:r>
+          <w:rPr>
             <w:webHidden/>
           </w:rPr>
           <w:fldChar w:fldCharType="separate"/>
         </w:r>
         <w:r>
           <w:rPr>
-            <w:noProof/>
             <w:webHidden/>
           </w:rPr>
           <w:t>35</w:t>
         </w:r>
         <w:r>
           <w:rPr>
-            <w:noProof/>
             <w:webHidden/>
           </w:rPr>
           <w:fldChar w:fldCharType="end"/>
@@ -2600,7 +2257,6 @@
         <w:rPr>
           <w:rFonts w:asciiTheme="minorHAnsi" w:eastAsiaTheme="minorEastAsia" w:hAnsiTheme="minorHAnsi"/>
           <w:b w:val="0"/>
-          <w:noProof/>
           <w:sz w:val="22"/>
           <w:lang w:eastAsia="nl-BE"/>
         </w:rPr>
@@ -2609,7 +2265,6 @@
         <w:r>
           <w:rPr>
             <w:rStyle w:val="Hyperlink"/>
-            <w:noProof/>
           </w:rPr>
           <w:t>5</w:t>
         </w:r>
@@ -2617,7 +2272,6 @@
           <w:rPr>
             <w:rFonts w:asciiTheme="minorHAnsi" w:eastAsiaTheme="minorEastAsia" w:hAnsiTheme="minorHAnsi"/>
             <w:b w:val="0"/>
-            <w:noProof/>
             <w:sz w:val="22"/>
             <w:lang w:eastAsia="nl-BE"/>
           </w:rPr>
@@ -2626,54 +2280,46 @@
         <w:r>
           <w:rPr>
             <w:rStyle w:val="Hyperlink"/>
-            <w:noProof/>
           </w:rPr>
           <w:t>Evaluatie en discussies</w:t>
         </w:r>
         <w:r>
           <w:rPr>
-            <w:noProof/>
             <w:webHidden/>
           </w:rPr>
           <w:tab/>
         </w:r>
         <w:r>
           <w:rPr>
-            <w:noProof/>
             <w:webHidden/>
           </w:rPr>
           <w:fldChar w:fldCharType="begin"/>
         </w:r>
         <w:r>
           <w:rPr>
-            <w:noProof/>
             <w:webHidden/>
           </w:rPr>
           <w:instrText xml:space="preserve"> PAGEREF _Toc9235211 \h </w:instrText>
         </w:r>
         <w:r>
           <w:rPr>
-            <w:noProof/>
-            <w:webHidden/>
-          </w:rPr>
-        </w:r>
-        <w:r>
-          <w:rPr>
-            <w:noProof/>
+            <w:webHidden/>
+          </w:rPr>
+        </w:r>
+        <w:r>
+          <w:rPr>
             <w:webHidden/>
           </w:rPr>
           <w:fldChar w:fldCharType="separate"/>
         </w:r>
         <w:r>
           <w:rPr>
-            <w:noProof/>
             <w:webHidden/>
           </w:rPr>
           <w:t>37</w:t>
         </w:r>
         <w:r>
           <w:rPr>
-            <w:noProof/>
             <w:webHidden/>
           </w:rPr>
           <w:fldChar w:fldCharType="end"/>
@@ -2688,7 +2334,6 @@
         </w:tabs>
         <w:rPr>
           <w:rFonts w:asciiTheme="minorHAnsi" w:eastAsiaTheme="minorEastAsia" w:hAnsiTheme="minorHAnsi"/>
-          <w:noProof/>
           <w:sz w:val="22"/>
           <w:lang w:eastAsia="nl-BE"/>
         </w:rPr>
@@ -2697,14 +2342,12 @@
         <w:r>
           <w:rPr>
             <w:rStyle w:val="Hyperlink"/>
-            <w:noProof/>
           </w:rPr>
           <w:t>5.1</w:t>
         </w:r>
         <w:r>
           <w:rPr>
             <w:rFonts w:asciiTheme="minorHAnsi" w:eastAsiaTheme="minorEastAsia" w:hAnsiTheme="minorHAnsi"/>
-            <w:noProof/>
             <w:sz w:val="22"/>
             <w:lang w:eastAsia="nl-BE"/>
           </w:rPr>
@@ -2713,54 +2356,46 @@
         <w:r>
           <w:rPr>
             <w:rStyle w:val="Hyperlink"/>
-            <w:noProof/>
           </w:rPr>
           <w:t>Performantie</w:t>
         </w:r>
         <w:r>
           <w:rPr>
-            <w:noProof/>
             <w:webHidden/>
           </w:rPr>
           <w:tab/>
         </w:r>
         <w:r>
           <w:rPr>
-            <w:noProof/>
             <w:webHidden/>
           </w:rPr>
           <w:fldChar w:fldCharType="begin"/>
         </w:r>
         <w:r>
           <w:rPr>
-            <w:noProof/>
             <w:webHidden/>
           </w:rPr>
           <w:instrText xml:space="preserve"> PAGEREF _Toc9235212 \h </w:instrText>
         </w:r>
         <w:r>
           <w:rPr>
-            <w:noProof/>
-            <w:webHidden/>
-          </w:rPr>
-        </w:r>
-        <w:r>
-          <w:rPr>
-            <w:noProof/>
+            <w:webHidden/>
+          </w:rPr>
+        </w:r>
+        <w:r>
+          <w:rPr>
             <w:webHidden/>
           </w:rPr>
           <w:fldChar w:fldCharType="separate"/>
         </w:r>
         <w:r>
           <w:rPr>
-            <w:noProof/>
             <w:webHidden/>
           </w:rPr>
           <w:t>37</w:t>
         </w:r>
         <w:r>
           <w:rPr>
-            <w:noProof/>
             <w:webHidden/>
           </w:rPr>
           <w:fldChar w:fldCharType="end"/>
@@ -2775,7 +2410,6 @@
         </w:tabs>
         <w:rPr>
           <w:rFonts w:asciiTheme="minorHAnsi" w:eastAsiaTheme="minorEastAsia" w:hAnsiTheme="minorHAnsi"/>
-          <w:noProof/>
           <w:sz w:val="22"/>
           <w:lang w:eastAsia="nl-BE"/>
         </w:rPr>
@@ -2784,14 +2418,12 @@
         <w:r>
           <w:rPr>
             <w:rStyle w:val="Hyperlink"/>
-            <w:noProof/>
           </w:rPr>
           <w:t>5.2</w:t>
         </w:r>
         <w:r>
           <w:rPr>
             <w:rFonts w:asciiTheme="minorHAnsi" w:eastAsiaTheme="minorEastAsia" w:hAnsiTheme="minorHAnsi"/>
-            <w:noProof/>
             <w:sz w:val="22"/>
             <w:lang w:eastAsia="nl-BE"/>
           </w:rPr>
@@ -2800,54 +2432,46 @@
         <w:r>
           <w:rPr>
             <w:rStyle w:val="Hyperlink"/>
-            <w:noProof/>
           </w:rPr>
           <w:t>Beveiliging</w:t>
         </w:r>
         <w:r>
           <w:rPr>
-            <w:noProof/>
             <w:webHidden/>
           </w:rPr>
           <w:tab/>
         </w:r>
         <w:r>
           <w:rPr>
-            <w:noProof/>
             <w:webHidden/>
           </w:rPr>
           <w:fldChar w:fldCharType="begin"/>
         </w:r>
         <w:r>
           <w:rPr>
-            <w:noProof/>
             <w:webHidden/>
           </w:rPr>
           <w:instrText xml:space="preserve"> PAGEREF _Toc9235213 \h </w:instrText>
         </w:r>
         <w:r>
           <w:rPr>
-            <w:noProof/>
-            <w:webHidden/>
-          </w:rPr>
-        </w:r>
-        <w:r>
-          <w:rPr>
-            <w:noProof/>
+            <w:webHidden/>
+          </w:rPr>
+        </w:r>
+        <w:r>
+          <w:rPr>
             <w:webHidden/>
           </w:rPr>
           <w:fldChar w:fldCharType="separate"/>
         </w:r>
         <w:r>
           <w:rPr>
-            <w:noProof/>
             <w:webHidden/>
           </w:rPr>
           <w:t>38</w:t>
         </w:r>
         <w:r>
           <w:rPr>
-            <w:noProof/>
             <w:webHidden/>
           </w:rPr>
           <w:fldChar w:fldCharType="end"/>
@@ -2862,7 +2486,6 @@
         </w:tabs>
         <w:rPr>
           <w:rFonts w:asciiTheme="minorHAnsi" w:eastAsiaTheme="minorEastAsia" w:hAnsiTheme="minorHAnsi"/>
-          <w:noProof/>
           <w:sz w:val="22"/>
           <w:lang w:eastAsia="nl-BE"/>
         </w:rPr>
@@ -2871,14 +2494,12 @@
         <w:r>
           <w:rPr>
             <w:rStyle w:val="Hyperlink"/>
-            <w:noProof/>
           </w:rPr>
           <w:t>5.3</w:t>
         </w:r>
         <w:r>
           <w:rPr>
             <w:rFonts w:asciiTheme="minorHAnsi" w:eastAsiaTheme="minorEastAsia" w:hAnsiTheme="minorHAnsi"/>
-            <w:noProof/>
             <w:sz w:val="22"/>
             <w:lang w:eastAsia="nl-BE"/>
           </w:rPr>
@@ -2887,54 +2508,46 @@
         <w:r>
           <w:rPr>
             <w:rStyle w:val="Hyperlink"/>
-            <w:noProof/>
           </w:rPr>
           <w:t>Schaalbaarheid</w:t>
         </w:r>
         <w:r>
           <w:rPr>
-            <w:noProof/>
             <w:webHidden/>
           </w:rPr>
           <w:tab/>
         </w:r>
         <w:r>
           <w:rPr>
-            <w:noProof/>
             <w:webHidden/>
           </w:rPr>
           <w:fldChar w:fldCharType="begin"/>
         </w:r>
         <w:r>
           <w:rPr>
-            <w:noProof/>
             <w:webHidden/>
           </w:rPr>
           <w:instrText xml:space="preserve"> PAGEREF _Toc9235214 \h </w:instrText>
         </w:r>
         <w:r>
           <w:rPr>
-            <w:noProof/>
-            <w:webHidden/>
-          </w:rPr>
-        </w:r>
-        <w:r>
-          <w:rPr>
-            <w:noProof/>
+            <w:webHidden/>
+          </w:rPr>
+        </w:r>
+        <w:r>
+          <w:rPr>
             <w:webHidden/>
           </w:rPr>
           <w:fldChar w:fldCharType="separate"/>
         </w:r>
         <w:r>
           <w:rPr>
-            <w:noProof/>
             <w:webHidden/>
           </w:rPr>
           <w:t>38</w:t>
         </w:r>
         <w:r>
           <w:rPr>
-            <w:noProof/>
             <w:webHidden/>
           </w:rPr>
           <w:fldChar w:fldCharType="end"/>
@@ -2949,7 +2562,6 @@
         </w:tabs>
         <w:rPr>
           <w:rFonts w:asciiTheme="minorHAnsi" w:eastAsiaTheme="minorEastAsia" w:hAnsiTheme="minorHAnsi"/>
-          <w:noProof/>
           <w:sz w:val="22"/>
           <w:lang w:eastAsia="nl-BE"/>
         </w:rPr>
@@ -2958,14 +2570,12 @@
         <w:r>
           <w:rPr>
             <w:rStyle w:val="Hyperlink"/>
-            <w:noProof/>
           </w:rPr>
           <w:t>5.4</w:t>
         </w:r>
         <w:r>
           <w:rPr>
             <w:rFonts w:asciiTheme="minorHAnsi" w:eastAsiaTheme="minorEastAsia" w:hAnsiTheme="minorHAnsi"/>
-            <w:noProof/>
             <w:sz w:val="22"/>
             <w:lang w:eastAsia="nl-BE"/>
           </w:rPr>
@@ -2974,54 +2584,46 @@
         <w:r>
           <w:rPr>
             <w:rStyle w:val="Hyperlink"/>
-            <w:noProof/>
           </w:rPr>
           <w:t>Mogelijke uitbreidingen</w:t>
         </w:r>
         <w:r>
           <w:rPr>
-            <w:noProof/>
             <w:webHidden/>
           </w:rPr>
           <w:tab/>
         </w:r>
         <w:r>
           <w:rPr>
-            <w:noProof/>
             <w:webHidden/>
           </w:rPr>
           <w:fldChar w:fldCharType="begin"/>
         </w:r>
         <w:r>
           <w:rPr>
-            <w:noProof/>
             <w:webHidden/>
           </w:rPr>
           <w:instrText xml:space="preserve"> PAGEREF _Toc9235215 \h </w:instrText>
         </w:r>
         <w:r>
           <w:rPr>
-            <w:noProof/>
-            <w:webHidden/>
-          </w:rPr>
-        </w:r>
-        <w:r>
-          <w:rPr>
-            <w:noProof/>
+            <w:webHidden/>
+          </w:rPr>
+        </w:r>
+        <w:r>
+          <w:rPr>
             <w:webHidden/>
           </w:rPr>
           <w:fldChar w:fldCharType="separate"/>
         </w:r>
         <w:r>
           <w:rPr>
-            <w:noProof/>
             <w:webHidden/>
           </w:rPr>
           <w:t>39</w:t>
         </w:r>
         <w:r>
           <w:rPr>
-            <w:noProof/>
             <w:webHidden/>
           </w:rPr>
           <w:fldChar w:fldCharType="end"/>
@@ -3037,7 +2639,6 @@
         <w:rPr>
           <w:rFonts w:asciiTheme="minorHAnsi" w:eastAsiaTheme="minorEastAsia" w:hAnsiTheme="minorHAnsi"/>
           <w:b w:val="0"/>
-          <w:noProof/>
           <w:sz w:val="22"/>
           <w:lang w:eastAsia="nl-BE"/>
         </w:rPr>
@@ -3046,7 +2647,6 @@
         <w:r>
           <w:rPr>
             <w:rStyle w:val="Hyperlink"/>
-            <w:noProof/>
           </w:rPr>
           <w:t>6</w:t>
         </w:r>
@@ -3054,7 +2654,6 @@
           <w:rPr>
             <w:rFonts w:asciiTheme="minorHAnsi" w:eastAsiaTheme="minorEastAsia" w:hAnsiTheme="minorHAnsi"/>
             <w:b w:val="0"/>
-            <w:noProof/>
             <w:sz w:val="22"/>
             <w:lang w:eastAsia="nl-BE"/>
           </w:rPr>
@@ -3063,54 +2662,46 @@
         <w:r>
           <w:rPr>
             <w:rStyle w:val="Hyperlink"/>
-            <w:noProof/>
           </w:rPr>
           <w:t>Handleidingen</w:t>
         </w:r>
         <w:r>
           <w:rPr>
-            <w:noProof/>
             <w:webHidden/>
           </w:rPr>
           <w:tab/>
         </w:r>
         <w:r>
           <w:rPr>
-            <w:noProof/>
             <w:webHidden/>
           </w:rPr>
           <w:fldChar w:fldCharType="begin"/>
         </w:r>
         <w:r>
           <w:rPr>
-            <w:noProof/>
             <w:webHidden/>
           </w:rPr>
           <w:instrText xml:space="preserve"> PAGEREF _Toc9235216 \h </w:instrText>
         </w:r>
         <w:r>
           <w:rPr>
-            <w:noProof/>
-            <w:webHidden/>
-          </w:rPr>
-        </w:r>
-        <w:r>
-          <w:rPr>
-            <w:noProof/>
+            <w:webHidden/>
+          </w:rPr>
+        </w:r>
+        <w:r>
+          <w:rPr>
             <w:webHidden/>
           </w:rPr>
           <w:fldChar w:fldCharType="separate"/>
         </w:r>
         <w:r>
           <w:rPr>
-            <w:noProof/>
             <w:webHidden/>
           </w:rPr>
           <w:t>40</w:t>
         </w:r>
         <w:r>
           <w:rPr>
-            <w:noProof/>
             <w:webHidden/>
           </w:rPr>
           <w:fldChar w:fldCharType="end"/>
@@ -3125,7 +2716,6 @@
         </w:tabs>
         <w:rPr>
           <w:rFonts w:asciiTheme="minorHAnsi" w:eastAsiaTheme="minorEastAsia" w:hAnsiTheme="minorHAnsi"/>
-          <w:noProof/>
           <w:sz w:val="22"/>
           <w:lang w:eastAsia="nl-BE"/>
         </w:rPr>
@@ -3134,14 +2724,12 @@
         <w:r>
           <w:rPr>
             <w:rStyle w:val="Hyperlink"/>
-            <w:noProof/>
           </w:rPr>
           <w:t>6.1</w:t>
         </w:r>
         <w:r>
           <w:rPr>
             <w:rFonts w:asciiTheme="minorHAnsi" w:eastAsiaTheme="minorEastAsia" w:hAnsiTheme="minorHAnsi"/>
-            <w:noProof/>
             <w:sz w:val="22"/>
             <w:lang w:eastAsia="nl-BE"/>
           </w:rPr>
@@ -3150,54 +2738,46 @@
         <w:r>
           <w:rPr>
             <w:rStyle w:val="Hyperlink"/>
-            <w:noProof/>
           </w:rPr>
           <w:t>Installatiehandleiding lokaal en uitvoeren</w:t>
         </w:r>
         <w:r>
           <w:rPr>
-            <w:noProof/>
             <w:webHidden/>
           </w:rPr>
           <w:tab/>
         </w:r>
         <w:r>
           <w:rPr>
-            <w:noProof/>
             <w:webHidden/>
           </w:rPr>
           <w:fldChar w:fldCharType="begin"/>
         </w:r>
         <w:r>
           <w:rPr>
-            <w:noProof/>
             <w:webHidden/>
           </w:rPr>
           <w:instrText xml:space="preserve"> PAGEREF _Toc9235217 \h </w:instrText>
         </w:r>
         <w:r>
           <w:rPr>
-            <w:noProof/>
-            <w:webHidden/>
-          </w:rPr>
-        </w:r>
-        <w:r>
-          <w:rPr>
-            <w:noProof/>
+            <w:webHidden/>
+          </w:rPr>
+        </w:r>
+        <w:r>
+          <w:rPr>
             <w:webHidden/>
           </w:rPr>
           <w:fldChar w:fldCharType="separate"/>
         </w:r>
         <w:r>
           <w:rPr>
-            <w:noProof/>
             <w:webHidden/>
           </w:rPr>
           <w:t>40</w:t>
         </w:r>
         <w:r>
           <w:rPr>
-            <w:noProof/>
             <w:webHidden/>
           </w:rPr>
           <w:fldChar w:fldCharType="end"/>
@@ -3212,7 +2792,6 @@
         </w:tabs>
         <w:rPr>
           <w:rFonts w:asciiTheme="minorHAnsi" w:eastAsiaTheme="minorEastAsia" w:hAnsiTheme="minorHAnsi"/>
-          <w:noProof/>
           <w:sz w:val="22"/>
           <w:lang w:eastAsia="nl-BE"/>
         </w:rPr>
@@ -3221,14 +2800,12 @@
         <w:r>
           <w:rPr>
             <w:rStyle w:val="Hyperlink"/>
-            <w:noProof/>
           </w:rPr>
           <w:t>6.2</w:t>
         </w:r>
         <w:r>
           <w:rPr>
             <w:rFonts w:asciiTheme="minorHAnsi" w:eastAsiaTheme="minorEastAsia" w:hAnsiTheme="minorHAnsi"/>
-            <w:noProof/>
             <w:sz w:val="22"/>
             <w:lang w:eastAsia="nl-BE"/>
           </w:rPr>
@@ -3237,54 +2814,46 @@
         <w:r>
           <w:rPr>
             <w:rStyle w:val="Hyperlink"/>
-            <w:noProof/>
           </w:rPr>
           <w:t>Installatiehandleiding Docker</w:t>
         </w:r>
         <w:r>
           <w:rPr>
-            <w:noProof/>
             <w:webHidden/>
           </w:rPr>
           <w:tab/>
         </w:r>
         <w:r>
           <w:rPr>
-            <w:noProof/>
             <w:webHidden/>
           </w:rPr>
           <w:fldChar w:fldCharType="begin"/>
         </w:r>
         <w:r>
           <w:rPr>
-            <w:noProof/>
             <w:webHidden/>
           </w:rPr>
           <w:instrText xml:space="preserve"> PAGEREF _Toc9235218 \h </w:instrText>
         </w:r>
         <w:r>
           <w:rPr>
-            <w:noProof/>
-            <w:webHidden/>
-          </w:rPr>
-        </w:r>
-        <w:r>
-          <w:rPr>
-            <w:noProof/>
+            <w:webHidden/>
+          </w:rPr>
+        </w:r>
+        <w:r>
+          <w:rPr>
             <w:webHidden/>
           </w:rPr>
           <w:fldChar w:fldCharType="separate"/>
         </w:r>
         <w:r>
           <w:rPr>
-            <w:noProof/>
             <w:webHidden/>
           </w:rPr>
           <w:t>43</w:t>
         </w:r>
         <w:r>
           <w:rPr>
-            <w:noProof/>
             <w:webHidden/>
           </w:rPr>
           <w:fldChar w:fldCharType="end"/>
@@ -3299,7 +2868,6 @@
         </w:tabs>
         <w:rPr>
           <w:rFonts w:asciiTheme="minorHAnsi" w:eastAsiaTheme="minorEastAsia" w:hAnsiTheme="minorHAnsi"/>
-          <w:noProof/>
           <w:sz w:val="22"/>
           <w:lang w:eastAsia="nl-BE"/>
         </w:rPr>
@@ -3308,14 +2876,12 @@
         <w:r>
           <w:rPr>
             <w:rStyle w:val="Hyperlink"/>
-            <w:noProof/>
           </w:rPr>
           <w:t>6.3</w:t>
         </w:r>
         <w:r>
           <w:rPr>
             <w:rFonts w:asciiTheme="minorHAnsi" w:eastAsiaTheme="minorEastAsia" w:hAnsiTheme="minorHAnsi"/>
-            <w:noProof/>
             <w:sz w:val="22"/>
             <w:lang w:eastAsia="nl-BE"/>
           </w:rPr>
@@ -3324,54 +2890,46 @@
         <w:r>
           <w:rPr>
             <w:rStyle w:val="Hyperlink"/>
-            <w:noProof/>
           </w:rPr>
           <w:t>Node-RED configuratie voor eerste gebruik</w:t>
         </w:r>
         <w:r>
           <w:rPr>
-            <w:noProof/>
             <w:webHidden/>
           </w:rPr>
           <w:tab/>
         </w:r>
         <w:r>
           <w:rPr>
-            <w:noProof/>
             <w:webHidden/>
           </w:rPr>
           <w:fldChar w:fldCharType="begin"/>
         </w:r>
         <w:r>
           <w:rPr>
-            <w:noProof/>
             <w:webHidden/>
           </w:rPr>
           <w:instrText xml:space="preserve"> PAGEREF _Toc9235219 \h </w:instrText>
         </w:r>
         <w:r>
           <w:rPr>
-            <w:noProof/>
-            <w:webHidden/>
-          </w:rPr>
-        </w:r>
-        <w:r>
-          <w:rPr>
-            <w:noProof/>
+            <w:webHidden/>
+          </w:rPr>
+        </w:r>
+        <w:r>
+          <w:rPr>
             <w:webHidden/>
           </w:rPr>
           <w:fldChar w:fldCharType="separate"/>
         </w:r>
         <w:r>
           <w:rPr>
-            <w:noProof/>
             <w:webHidden/>
           </w:rPr>
           <w:t>44</w:t>
         </w:r>
         <w:r>
           <w:rPr>
-            <w:noProof/>
             <w:webHidden/>
           </w:rPr>
           <w:fldChar w:fldCharType="end"/>
@@ -3386,7 +2944,6 @@
         </w:tabs>
         <w:rPr>
           <w:rFonts w:asciiTheme="minorHAnsi" w:eastAsiaTheme="minorEastAsia" w:hAnsiTheme="minorHAnsi"/>
-          <w:noProof/>
           <w:sz w:val="22"/>
           <w:lang w:eastAsia="nl-BE"/>
         </w:rPr>
@@ -3395,14 +2952,12 @@
         <w:r>
           <w:rPr>
             <w:rStyle w:val="Hyperlink"/>
-            <w:noProof/>
           </w:rPr>
           <w:t>6.4</w:t>
         </w:r>
         <w:r>
           <w:rPr>
             <w:rFonts w:asciiTheme="minorHAnsi" w:eastAsiaTheme="minorEastAsia" w:hAnsiTheme="minorHAnsi"/>
-            <w:noProof/>
             <w:sz w:val="22"/>
             <w:lang w:eastAsia="nl-BE"/>
           </w:rPr>
@@ -3411,54 +2966,46 @@
         <w:r>
           <w:rPr>
             <w:rStyle w:val="Hyperlink"/>
-            <w:noProof/>
           </w:rPr>
           <w:t>Gebruikershandleiding</w:t>
         </w:r>
         <w:r>
           <w:rPr>
-            <w:noProof/>
             <w:webHidden/>
           </w:rPr>
           <w:tab/>
         </w:r>
         <w:r>
           <w:rPr>
-            <w:noProof/>
             <w:webHidden/>
           </w:rPr>
           <w:fldChar w:fldCharType="begin"/>
         </w:r>
         <w:r>
           <w:rPr>
-            <w:noProof/>
             <w:webHidden/>
           </w:rPr>
           <w:instrText xml:space="preserve"> PAGEREF _Toc9235220 \h </w:instrText>
         </w:r>
         <w:r>
           <w:rPr>
-            <w:noProof/>
-            <w:webHidden/>
-          </w:rPr>
-        </w:r>
-        <w:r>
-          <w:rPr>
-            <w:noProof/>
+            <w:webHidden/>
+          </w:rPr>
+        </w:r>
+        <w:r>
+          <w:rPr>
             <w:webHidden/>
           </w:rPr>
           <w:fldChar w:fldCharType="separate"/>
         </w:r>
         <w:r>
           <w:rPr>
-            <w:noProof/>
             <w:webHidden/>
           </w:rPr>
           <w:t>45</w:t>
         </w:r>
         <w:r>
           <w:rPr>
-            <w:noProof/>
             <w:webHidden/>
           </w:rPr>
           <w:fldChar w:fldCharType="end"/>
@@ -3474,7 +3021,6 @@
         <w:rPr>
           <w:rFonts w:asciiTheme="minorHAnsi" w:eastAsiaTheme="minorEastAsia" w:hAnsiTheme="minorHAnsi"/>
           <w:b w:val="0"/>
-          <w:noProof/>
           <w:sz w:val="22"/>
           <w:lang w:eastAsia="nl-BE"/>
         </w:rPr>
@@ -3483,7 +3029,6 @@
         <w:r>
           <w:rPr>
             <w:rStyle w:val="Hyperlink"/>
-            <w:noProof/>
           </w:rPr>
           <w:t>7</w:t>
         </w:r>
@@ -3491,7 +3036,6 @@
           <w:rPr>
             <w:rFonts w:asciiTheme="minorHAnsi" w:eastAsiaTheme="minorEastAsia" w:hAnsiTheme="minorHAnsi"/>
             <w:b w:val="0"/>
-            <w:noProof/>
             <w:sz w:val="22"/>
             <w:lang w:eastAsia="nl-BE"/>
           </w:rPr>
@@ -3500,54 +3044,46 @@
         <w:r>
           <w:rPr>
             <w:rStyle w:val="Hyperlink"/>
-            <w:noProof/>
           </w:rPr>
           <w:t>Besluit</w:t>
         </w:r>
         <w:r>
           <w:rPr>
-            <w:noProof/>
             <w:webHidden/>
           </w:rPr>
           <w:tab/>
         </w:r>
         <w:r>
           <w:rPr>
-            <w:noProof/>
             <w:webHidden/>
           </w:rPr>
           <w:fldChar w:fldCharType="begin"/>
         </w:r>
         <w:r>
           <w:rPr>
-            <w:noProof/>
             <w:webHidden/>
           </w:rPr>
           <w:instrText xml:space="preserve"> PAGEREF _Toc9235221 \h </w:instrText>
         </w:r>
         <w:r>
           <w:rPr>
-            <w:noProof/>
-            <w:webHidden/>
-          </w:rPr>
-        </w:r>
-        <w:r>
-          <w:rPr>
-            <w:noProof/>
+            <w:webHidden/>
+          </w:rPr>
+        </w:r>
+        <w:r>
+          <w:rPr>
             <w:webHidden/>
           </w:rPr>
           <w:fldChar w:fldCharType="separate"/>
         </w:r>
         <w:r>
           <w:rPr>
-            <w:noProof/>
             <w:webHidden/>
           </w:rPr>
           <w:t>46</w:t>
         </w:r>
         <w:r>
           <w:rPr>
-            <w:noProof/>
             <w:webHidden/>
           </w:rPr>
           <w:fldChar w:fldCharType="end"/>
@@ -3560,7 +3096,6 @@
         <w:rPr>
           <w:rFonts w:asciiTheme="minorHAnsi" w:eastAsiaTheme="minorEastAsia" w:hAnsiTheme="minorHAnsi"/>
           <w:b w:val="0"/>
-          <w:noProof/>
           <w:sz w:val="22"/>
           <w:lang w:eastAsia="nl-BE"/>
         </w:rPr>
@@ -3569,54 +3104,46 @@
         <w:r>
           <w:rPr>
             <w:rStyle w:val="Hyperlink"/>
-            <w:noProof/>
           </w:rPr>
           <w:t>Referenties</w:t>
         </w:r>
         <w:r>
           <w:rPr>
-            <w:noProof/>
             <w:webHidden/>
           </w:rPr>
           <w:tab/>
         </w:r>
         <w:r>
           <w:rPr>
-            <w:noProof/>
             <w:webHidden/>
           </w:rPr>
           <w:fldChar w:fldCharType="begin"/>
         </w:r>
         <w:r>
           <w:rPr>
-            <w:noProof/>
             <w:webHidden/>
           </w:rPr>
           <w:instrText xml:space="preserve"> PAGEREF _Toc9235222 \h </w:instrText>
         </w:r>
         <w:r>
           <w:rPr>
-            <w:noProof/>
-            <w:webHidden/>
-          </w:rPr>
-        </w:r>
-        <w:r>
-          <w:rPr>
-            <w:noProof/>
+            <w:webHidden/>
+          </w:rPr>
+        </w:r>
+        <w:r>
+          <w:rPr>
             <w:webHidden/>
           </w:rPr>
           <w:fldChar w:fldCharType="separate"/>
         </w:r>
         <w:r>
           <w:rPr>
-            <w:noProof/>
             <w:webHidden/>
           </w:rPr>
           <w:t>47</w:t>
         </w:r>
         <w:r>
           <w:rPr>
-            <w:noProof/>
             <w:webHidden/>
           </w:rPr>
           <w:fldChar w:fldCharType="end"/>
@@ -4033,29 +3560,27 @@
       <w:r>
         <w:br w:type="page"/>
       </w:r>
-      <w:bookmarkStart w:id="3" w:name="_GoBack"/>
-      <w:bookmarkEnd w:id="3"/>
     </w:p>
     <w:p>
       <w:pPr>
         <w:pStyle w:val="Heading1"/>
       </w:pPr>
-      <w:bookmarkStart w:id="4" w:name="_Toc9235192"/>
+      <w:bookmarkStart w:id="3" w:name="_Toc9235192"/>
       <w:r>
         <w:lastRenderedPageBreak/>
         <w:t>Inleiding</w:t>
       </w:r>
+      <w:bookmarkEnd w:id="3"/>
+    </w:p>
+    <w:p>
+      <w:pPr>
+        <w:pStyle w:val="Heading2"/>
+      </w:pPr>
+      <w:bookmarkStart w:id="4" w:name="_Toc9235193"/>
+      <w:r>
+        <w:t>Context</w:t>
+      </w:r>
       <w:bookmarkEnd w:id="4"/>
-    </w:p>
-    <w:p>
-      <w:pPr>
-        <w:pStyle w:val="Heading2"/>
-      </w:pPr>
-      <w:bookmarkStart w:id="5" w:name="_Toc9235193"/>
-      <w:r>
-        <w:t>Context</w:t>
-      </w:r>
-      <w:bookmarkEnd w:id="5"/>
     </w:p>
     <w:p>
       <w:r>
@@ -4266,12 +3791,12 @@
       <w:pPr>
         <w:pStyle w:val="Heading2"/>
       </w:pPr>
-      <w:bookmarkStart w:id="6" w:name="_Toc9235194"/>
+      <w:bookmarkStart w:id="5" w:name="_Toc9235194"/>
       <w:r>
         <w:lastRenderedPageBreak/>
         <w:t>Probleemstelling</w:t>
       </w:r>
-      <w:bookmarkEnd w:id="6"/>
+      <w:bookmarkEnd w:id="5"/>
     </w:p>
     <w:p>
       <w:pPr>
@@ -4347,12 +3872,12 @@
       <w:pPr>
         <w:pStyle w:val="Heading2"/>
       </w:pPr>
-      <w:bookmarkStart w:id="7" w:name="_Toc9235195"/>
+      <w:bookmarkStart w:id="6" w:name="_Toc9235195"/>
       <w:r>
         <w:lastRenderedPageBreak/>
         <w:t>Doelstelling</w:t>
       </w:r>
-      <w:bookmarkEnd w:id="7"/>
+      <w:bookmarkEnd w:id="6"/>
     </w:p>
     <w:p>
       <w:pPr>
@@ -4415,12 +3940,12 @@
       <w:pPr>
         <w:pStyle w:val="Heading2"/>
       </w:pPr>
-      <w:bookmarkStart w:id="8" w:name="_Toc9235196"/>
+      <w:bookmarkStart w:id="7" w:name="_Toc9235196"/>
       <w:r>
         <w:lastRenderedPageBreak/>
         <w:t>Structuur van het verslag</w:t>
       </w:r>
-      <w:bookmarkEnd w:id="8"/>
+      <w:bookmarkEnd w:id="7"/>
     </w:p>
     <w:p>
       <w:pPr>
@@ -4568,21 +4093,21 @@
       <w:pPr>
         <w:pStyle w:val="Heading1"/>
       </w:pPr>
-      <w:bookmarkStart w:id="9" w:name="_Toc9235197"/>
+      <w:bookmarkStart w:id="8" w:name="_Toc9235197"/>
       <w:r>
         <w:t>Gebruikersaspecten</w:t>
       </w:r>
+      <w:bookmarkEnd w:id="8"/>
+    </w:p>
+    <w:p>
+      <w:pPr>
+        <w:pStyle w:val="Heading2"/>
+      </w:pPr>
+      <w:bookmarkStart w:id="9" w:name="_Toc9235198"/>
+      <w:r>
+        <w:t>High-level requirements</w:t>
+      </w:r>
       <w:bookmarkEnd w:id="9"/>
-    </w:p>
-    <w:p>
-      <w:pPr>
-        <w:pStyle w:val="Heading2"/>
-      </w:pPr>
-      <w:bookmarkStart w:id="10" w:name="_Toc9235198"/>
-      <w:r>
-        <w:t>High-level requirements</w:t>
-      </w:r>
-      <w:bookmarkEnd w:id="10"/>
     </w:p>
     <w:p>
       <w:pPr>
@@ -4612,12 +4137,12 @@
       <w:pPr>
         <w:pStyle w:val="Heading2"/>
       </w:pPr>
-      <w:bookmarkStart w:id="11" w:name="_Toc9235199"/>
+      <w:bookmarkStart w:id="10" w:name="_Toc9235199"/>
       <w:r>
         <w:lastRenderedPageBreak/>
         <w:t>Use case diagrammen</w:t>
       </w:r>
-      <w:bookmarkEnd w:id="11"/>
+      <w:bookmarkEnd w:id="10"/>
     </w:p>
     <w:p>
       <w:pPr>
@@ -4653,9 +4178,6 @@
         </w:rPr>
       </w:pPr>
       <w:r>
-        <w:rPr>
-          <w:noProof/>
-        </w:rPr>
         <w:drawing>
           <wp:inline distT="0" distB="0" distL="0" distR="0" wp14:anchorId="7158B676" wp14:editId="33531B5D">
             <wp:extent cx="5727701" cy="2324735"/>
@@ -4764,9 +4286,6 @@
     </w:p>
     <w:p>
       <w:r>
-        <w:rPr>
-          <w:noProof/>
-        </w:rPr>
         <w:drawing>
           <wp:inline distT="0" distB="0" distL="0" distR="0" wp14:anchorId="6B3E55B9" wp14:editId="3A8E2859">
             <wp:extent cx="5727701" cy="2550160"/>
@@ -4835,12 +4354,12 @@
       <w:pPr>
         <w:pStyle w:val="Heading2"/>
       </w:pPr>
-      <w:bookmarkStart w:id="12" w:name="_Toc9235200"/>
+      <w:bookmarkStart w:id="11" w:name="_Toc9235200"/>
       <w:r>
         <w:lastRenderedPageBreak/>
         <w:t>Product backlog</w:t>
       </w:r>
-      <w:bookmarkEnd w:id="12"/>
+      <w:bookmarkEnd w:id="11"/>
     </w:p>
     <w:p>
       <w:pPr>
@@ -5009,45 +4528,17 @@
         <w:ind w:left="714" w:hanging="357"/>
         <w:rPr>
           <w:szCs w:val="24"/>
-          <w:lang w:val="en-US"/>
-        </w:rPr>
-      </w:pPr>
-      <w:r>
-        <w:rPr>
-          <w:szCs w:val="24"/>
-          <w:lang w:val="en-US"/>
-        </w:rPr>
-        <w:t xml:space="preserve">Camera feed streamen </w:t>
-      </w:r>
-      <w:proofErr w:type="spellStart"/>
-      <w:r>
-        <w:rPr>
-          <w:szCs w:val="24"/>
-          <w:lang w:val="en-US"/>
-        </w:rPr>
-        <w:t>naar</w:t>
-      </w:r>
-      <w:proofErr w:type="spellEnd"/>
-      <w:r>
-        <w:rPr>
-          <w:szCs w:val="24"/>
-          <w:lang w:val="en-US"/>
-        </w:rPr>
-        <w:t xml:space="preserve"> canvas van </w:t>
-      </w:r>
-      <w:proofErr w:type="spellStart"/>
-      <w:r>
-        <w:rPr>
-          <w:szCs w:val="24"/>
-          <w:lang w:val="en-US"/>
-        </w:rPr>
-        <w:t>webapplicatie</w:t>
-      </w:r>
-      <w:proofErr w:type="spellEnd"/>
-      <w:r>
-        <w:rPr>
-          <w:szCs w:val="24"/>
-          <w:lang w:val="en-US"/>
+        </w:rPr>
+      </w:pPr>
+      <w:r>
+        <w:rPr>
+          <w:szCs w:val="24"/>
+        </w:rPr>
+        <w:t>Camera feed streamen naar canvas van webapplicatie</w:t>
+      </w:r>
+      <w:r>
+        <w:rPr>
+          <w:szCs w:val="24"/>
         </w:rPr>
         <w:t>.</w:t>
       </w:r>
@@ -5059,7 +4550,6 @@
         <w:ind w:left="714"/>
         <w:rPr>
           <w:szCs w:val="24"/>
-          <w:lang w:val="en-US"/>
         </w:rPr>
       </w:pPr>
     </w:p>
@@ -6832,49 +6322,14 @@
           <w:tab w:val="center" w:pos="1524"/>
         </w:tabs>
         <w:spacing w:after="156" w:line="259" w:lineRule="auto"/>
-        <w:rPr>
-          <w:lang w:val="en-US"/>
-        </w:rPr>
-      </w:pPr>
-      <w:r>
-        <w:rPr>
-          <w:lang w:val="en-US"/>
-        </w:rPr>
-        <w:t>Drone-</w:t>
-      </w:r>
-      <w:proofErr w:type="spellStart"/>
-      <w:r>
-        <w:rPr>
-          <w:lang w:val="en-US"/>
-        </w:rPr>
-        <w:t>configuraties</w:t>
-      </w:r>
-      <w:proofErr w:type="spellEnd"/>
-      <w:r>
-        <w:rPr>
-          <w:lang w:val="en-US"/>
-        </w:rPr>
-        <w:t xml:space="preserve"> selecteerbaar </w:t>
-      </w:r>
-      <w:proofErr w:type="spellStart"/>
-      <w:r>
-        <w:rPr>
-          <w:lang w:val="en-US"/>
-        </w:rPr>
-        <w:t>maken</w:t>
-      </w:r>
-      <w:proofErr w:type="spellEnd"/>
-      <w:r>
-        <w:rPr>
-          <w:lang w:val="en-US"/>
-        </w:rPr>
-        <w:t xml:space="preserve">. </w:t>
+      </w:pPr>
+      <w:r>
+        <w:t xml:space="preserve">Drone-configuraties selecteerbaar maken. </w:t>
       </w:r>
       <w:r>
         <w:rPr>
           <w:b/>
           <w:bCs/>
-          <w:lang w:val="en-US"/>
         </w:rPr>
         <w:t>10 story points.</w:t>
       </w:r>
@@ -6887,9 +6342,6 @@
         </w:tabs>
         <w:spacing w:after="156" w:line="259" w:lineRule="auto"/>
         <w:ind w:left="768"/>
-        <w:rPr>
-          <w:lang w:val="en-US"/>
-        </w:rPr>
       </w:pPr>
     </w:p>
     <w:p>
@@ -7002,52 +6454,7 @@
         <w:spacing w:after="156" w:line="259" w:lineRule="auto"/>
       </w:pPr>
       <w:r>
-        <w:rPr>
-          <w:lang w:val="en-US"/>
-        </w:rPr>
-        <w:t xml:space="preserve">Back-To-Home knop </w:t>
-      </w:r>
-      <w:proofErr w:type="spellStart"/>
-      <w:r>
-        <w:rPr>
-          <w:lang w:val="en-US"/>
-        </w:rPr>
-        <w:t>toevoegen</w:t>
-      </w:r>
-      <w:proofErr w:type="spellEnd"/>
-      <w:r>
-        <w:rPr>
-          <w:lang w:val="en-US"/>
-        </w:rPr>
-        <w:t xml:space="preserve">, </w:t>
-      </w:r>
-      <w:proofErr w:type="spellStart"/>
-      <w:r>
-        <w:rPr>
-          <w:lang w:val="en-US"/>
-        </w:rPr>
-        <w:t>instelbare</w:t>
-      </w:r>
-      <w:proofErr w:type="spellEnd"/>
-      <w:r>
-        <w:rPr>
-          <w:lang w:val="en-US"/>
-        </w:rPr>
-        <w:t xml:space="preserve"> home </w:t>
-      </w:r>
-      <w:proofErr w:type="spellStart"/>
-      <w:r>
-        <w:rPr>
-          <w:lang w:val="en-US"/>
-        </w:rPr>
-        <w:t>locatie</w:t>
-      </w:r>
-      <w:proofErr w:type="spellEnd"/>
-      <w:r>
-        <w:rPr>
-          <w:lang w:val="en-US"/>
-        </w:rPr>
-        <w:t xml:space="preserve">. </w:t>
+        <w:t xml:space="preserve">Back-To-Home knop toevoegen, instelbare home locatie. </w:t>
       </w:r>
       <w:r>
         <w:rPr>
@@ -7121,22 +6528,22 @@
       <w:pPr>
         <w:pStyle w:val="Heading1"/>
       </w:pPr>
-      <w:bookmarkStart w:id="13" w:name="_Toc9235201"/>
+      <w:bookmarkStart w:id="12" w:name="_Toc9235201"/>
       <w:r>
         <w:lastRenderedPageBreak/>
         <w:t>Systeemarchitectuur</w:t>
       </w:r>
+      <w:bookmarkEnd w:id="12"/>
+    </w:p>
+    <w:p>
+      <w:pPr>
+        <w:pStyle w:val="Heading2"/>
+      </w:pPr>
+      <w:bookmarkStart w:id="13" w:name="_Toc9235202"/>
+      <w:r>
+        <w:t>High-level systeem model</w:t>
+      </w:r>
       <w:bookmarkEnd w:id="13"/>
-    </w:p>
-    <w:p>
-      <w:pPr>
-        <w:pStyle w:val="Heading2"/>
-      </w:pPr>
-      <w:bookmarkStart w:id="14" w:name="_Toc9235202"/>
-      <w:r>
-        <w:t>High-level systeem model</w:t>
-      </w:r>
-      <w:bookmarkEnd w:id="14"/>
     </w:p>
     <w:p>
       <w:r>
@@ -7182,9 +6589,6 @@
         <w:t xml:space="preserve"> </w:t>
       </w:r>
       <w:r>
-        <w:rPr>
-          <w:noProof/>
-        </w:rPr>
         <w:drawing>
           <wp:inline distT="0" distB="0" distL="0" distR="0" wp14:anchorId="133C1942" wp14:editId="6E0FC333">
             <wp:extent cx="5553074" cy="4013359"/>
@@ -7244,30 +6648,10 @@
     <w:p>
       <w:pPr>
         <w:pStyle w:val="Heading3"/>
-        <w:rPr>
-          <w:lang w:val="en-US"/>
-        </w:rPr>
-      </w:pPr>
-      <w:r>
-        <w:rPr>
-          <w:lang w:val="en-US"/>
-        </w:rPr>
+      </w:pPr>
+      <w:r>
         <w:lastRenderedPageBreak/>
-        <w:t xml:space="preserve">Front-end UI: Angular 7 op </w:t>
-      </w:r>
-      <w:proofErr w:type="spellStart"/>
-      <w:r>
-        <w:rPr>
-          <w:lang w:val="en-US"/>
-        </w:rPr>
-        <w:t>een</w:t>
-      </w:r>
-      <w:proofErr w:type="spellEnd"/>
-      <w:r>
-        <w:rPr>
-          <w:lang w:val="en-US"/>
-        </w:rPr>
-        <w:t xml:space="preserve"> nginx webserver</w:t>
+        <w:t>Front-end UI: Angular 7 op een nginx webserver</w:t>
       </w:r>
     </w:p>
     <w:p>
@@ -7550,27 +6934,7 @@
     </w:p>
     <w:p>
       <w:r>
-        <w:rPr>
-          <w:lang w:val="en-US"/>
-        </w:rPr>
-        <w:t xml:space="preserve">MQTT of message Queuing Telemetry transport is </w:t>
-      </w:r>
-      <w:proofErr w:type="spellStart"/>
-      <w:r>
-        <w:rPr>
-          <w:lang w:val="en-US"/>
-        </w:rPr>
-        <w:t>een</w:t>
-      </w:r>
-      <w:proofErr w:type="spellEnd"/>
-      <w:r>
-        <w:rPr>
-          <w:lang w:val="en-US"/>
-        </w:rPr>
-        <w:t xml:space="preserve"> M2M-publish/subscribe protocol. </w:t>
-      </w:r>
-      <w:r>
-        <w:t>Dit protocol bestaat uit verschillende cliënts die specifieke data gaan publishen op verschillende topics. Deze berichten worden opgevangen door een broker (hier: mosquitto broker) die op zijn beurt deze berichten gaat doorsturen naar alle cliënts die gesubscrib</w:t>
+        <w:t>MQTT of message Queuing Telemetry transport is een M2M-publish/subscribe protocol. Dit protocol bestaat uit verschillende cliënts die specifieke data gaan publishen op verschillende topics. Deze berichten worden opgevangen door een broker (hier: mosquitto broker) die op zijn beurt deze berichten gaat doorsturen naar alle cliënts die gesubscrib</w:t>
       </w:r>
       <w:r>
         <w:t>e</w:t>
@@ -7804,54 +7168,54 @@
       <w:pPr>
         <w:pStyle w:val="Heading2"/>
       </w:pPr>
-      <w:bookmarkStart w:id="15" w:name="_Toc9235203"/>
+      <w:bookmarkStart w:id="14" w:name="_Toc9235203"/>
       <w:r>
         <w:lastRenderedPageBreak/>
         <w:t>Klassendiagrammen</w:t>
       </w:r>
+      <w:bookmarkEnd w:id="14"/>
+    </w:p>
+    <w:p/>
+    <w:p>
+      <w:pPr>
+        <w:pStyle w:val="Heading3"/>
+      </w:pPr>
+      <w:r>
+        <w:t>Klassendiagram Mockup drone</w:t>
+      </w:r>
+    </w:p>
+    <w:p>
+      <w:r>
+        <w:t xml:space="preserve">De (oude) Python mockup drone bestaat uit verschillende klassen. </w:t>
+      </w:r>
+    </w:p>
+    <w:p>
+      <w:r>
+        <w:t xml:space="preserve">De klasse drone bevat alle data van de drone, zoals de positie, breedte, oriëntatie, snelheid, etc., en methodes om het vliegen van de drone te kunnen simuleren. Voor alle data die de drone bevat worden getters en setters voorzien, deze worden echter niet op het klassendiagram weergegeven zodat het klassendiagram overzichtelijk blijft. </w:t>
+      </w:r>
+    </w:p>
+    <w:p>
+      <w:r>
+        <w:t xml:space="preserve">De klasse client zou het mogelijk maken om data te kunnen sturen en ontvangen met MQTT door te pushen en subscriben op een broker. </w:t>
+      </w:r>
+    </w:p>
+    <w:p>
+      <w:r>
+        <w:t>Tenslotte wordt er in de klasse simulator een eindeloze while-lus gestart waarin het gedrag van de drone gesimuleerd ging worden. Deze lus maakt gebruik van de klasse myThread, zodat de client de data van de drone kan blijven verzenden tijdens het vliegen van de drone.</w:t>
+      </w:r>
+    </w:p>
+    <w:p/>
+    <w:p>
+      <w:r>
+        <w:t xml:space="preserve">De Node.js mockup drone die nu wordt gebruikt, werkt vrij analoog. Er wordt ook gebruik gemaakt van een drone klasse en een cliënt. De drone klasse genereert data en vult zijn eigen velden in. De cliënt voorziet communicatie over MQTT, het ontvangt de commando’s van Node-RED en stuurt de drone aan, tegelijk verstuurt deze cliënt ook de data die de drone genereert. Het grote verschil tussen de python en de node drone is dat de node drone niet werkt met </w:t>
+      </w:r>
+      <w:r>
+        <w:t xml:space="preserve">meerdere </w:t>
+      </w:r>
+      <w:bookmarkStart w:id="15" w:name="_GoBack"/>
       <w:bookmarkEnd w:id="15"/>
-    </w:p>
-    <w:p/>
-    <w:p>
-      <w:pPr>
-        <w:pStyle w:val="Heading3"/>
-      </w:pPr>
-      <w:r>
-        <w:t>Klassendiagram Mockup drone</w:t>
-      </w:r>
-    </w:p>
-    <w:p>
-      <w:r>
-        <w:t xml:space="preserve">De (oude) Python mockup drone bestaat uit verschillende klassen. </w:t>
-      </w:r>
-    </w:p>
-    <w:p>
-      <w:r>
-        <w:t xml:space="preserve">De klasse drone bevat alle data van de drone, zoals de positie, breedte, oriëntatie, snelheid, etc., en methodes om het vliegen van de drone te kunnen simuleren. Voor alle data die de drone bevat worden getters en setters voorzien, deze worden echter niet op het klassendiagram weergegeven zodat het klassendiagram overzichtelijk blijft. </w:t>
-      </w:r>
-    </w:p>
-    <w:p>
-      <w:r>
-        <w:t xml:space="preserve">De klasse client zou het mogelijk maken om data te kunnen sturen en ontvangen met MQTT door te pushen en subscriben op een broker. </w:t>
-      </w:r>
-    </w:p>
-    <w:p>
-      <w:r>
-        <w:t>Tenslotte wordt er in de klasse simulator een eindeloze while-lus gestart waarin het gedrag van de drone gesimuleerd ging worden. Deze lus maakt gebruik van de klasse myThread, zodat de client de data van de drone kan blijven verzenden tijdens het vliegen van de drone.</w:t>
-      </w:r>
-    </w:p>
-    <w:p/>
-    <w:p>
-      <w:r>
-        <w:t xml:space="preserve">De Node.js mockup drone die nu wordt gebruikt, werkt vrij analoog. Er wordt ook gebruik gemaakt van een drone klasse en een cliënt. De drone klasse genereert data en vult zijn eigen velden in. De cliënt voorziet communicatie over MQTT, het ontvangt de commando’s van Node-RED en stuurt de drone aan, tegelijk verstuurt deze cliënt ook de data die de drone genereert. Het grote verschil tussen de python en de node drone is dat de node drone niet werkt met </w:t>
-      </w:r>
-      <w:proofErr w:type="spellStart"/>
-      <w:r>
-        <w:t>threads</w:t>
-      </w:r>
-      <w:proofErr w:type="spellEnd"/>
-      <w:r>
-        <w:t>, hij draait en blijft slechts in één lus. Dit bespaart veel problemen maar kon enkel opgelost worden door vanaf de grond opnieuw een nieuwe drone op te bouwen.</w:t>
+      <w:r>
+        <w:t>threads, hij draait en blijft slechts in één lus. Dit bespaart veel problemen maar kon enkel opgelost worden door vanaf de grond opnieuw een nieuwe drone op te bouwen.</w:t>
       </w:r>
     </w:p>
     <w:p/>
@@ -7859,9 +7223,6 @@
     <w:p/>
     <w:p>
       <w:r>
-        <w:rPr>
-          <w:noProof/>
-        </w:rPr>
         <w:drawing>
           <wp:inline distT="0" distB="0" distL="0" distR="0" wp14:anchorId="4C304F48" wp14:editId="385CEDDB">
             <wp:extent cx="5727701" cy="1843317"/>
@@ -7979,9 +7340,6 @@
         <w:jc w:val="center"/>
       </w:pPr>
       <w:r>
-        <w:rPr>
-          <w:noProof/>
-        </w:rPr>
         <w:lastRenderedPageBreak/>
         <w:drawing>
           <wp:inline distT="0" distB="0" distL="0" distR="0" wp14:anchorId="53D0AA69" wp14:editId="629FACD1">
@@ -8502,15 +7860,7 @@
     </w:p>
     <w:p>
       <w:r>
-        <w:t xml:space="preserve">Op het inventory venster kan de gebruiker controleren welke producten er al reeds in de database zouden moeten zitten. De gebruiker kan hier ook testen of de connectie met de database correct is opgesteld door een product toe te voegen aan deze lijst en vervolgens manueel in de database te kijken of het nieuwe product is toegevoegd. Dit kan bijvoorbeeld gecontroleerd worden door een API call. Meer uitleg kan gevonden worden in de </w:t>
-      </w:r>
-      <w:proofErr w:type="spellStart"/>
-      <w:r>
-        <w:t>readme</w:t>
-      </w:r>
-      <w:proofErr w:type="spellEnd"/>
-      <w:r>
-        <w:t xml:space="preserve"> over het Inventory Management Server onder drone1/project/backend/README.md</w:t>
+        <w:t>Op het inventory venster kan de gebruiker controleren welke producten er al reeds in de database zouden moeten zitten. De gebruiker kan hier ook testen of de connectie met de database correct is opgesteld door een product toe te voegen aan deze lijst en vervolgens manueel in de database te kijken of het nieuwe product is toegevoegd. Dit kan bijvoorbeeld gecontroleerd worden door een API call. Meer uitleg kan gevonden worden in de readme over het Inventory Management Server onder drone1/project/backend/README.md</w:t>
       </w:r>
     </w:p>
     <w:p>
@@ -8652,15 +8002,7 @@
     <w:p/>
     <w:p>
       <w:r>
-        <w:t xml:space="preserve">De front-end moet dan ook zeer performant zijn. Om deze reden werd er dan ook veel tijd gestoken in het oplossen van </w:t>
-      </w:r>
-      <w:proofErr w:type="spellStart"/>
-      <w:r>
-        <w:t>leaks</w:t>
-      </w:r>
-      <w:proofErr w:type="spellEnd"/>
-      <w:r>
-        <w:t>. Het leaflet canvas is van nature niet zeer performant, maar voldoet zeker aan de verwachtingen, dit kan indien gewenst veel verbeterd worden door de grid layer ervan uit te schakelen. Indien er veel producten in de database zitten gaat de inventory tab zeer traag beginnen werken, wat de hele applicatie slecht beïnvloedt. De producten blijven ingeladen ook wanneer men terugkeert naar het dashboard. Dit kan opgelost worden door de productenlijst in een dynamische container te stoppen die enkel de “zichtbare” producten op de website laadt. Zo moet al de rest ook niet weergegeven worden. Vervolgens moet men ook de producten niet meer inladen wanneer de gebruiker op het dashboard zit. Een goede indicatie om na te gaan hoe vlot de applicatie nog loopt is te kijken hoe vlot de binnenkomende data van de drone de UI aan past.</w:t>
+        <w:t>De front-end moet dan ook zeer performant zijn. Om deze reden werd er dan ook veel tijd gestoken in het oplossen van leaks. Het leaflet canvas is van nature niet zeer performant, maar voldoet zeker aan de verwachtingen, dit kan indien gewenst veel verbeterd worden door de grid layer ervan uit te schakelen. Indien er veel producten in de database zitten gaat de inventory tab zeer traag beginnen werken, wat de hele applicatie slecht beïnvloedt. De producten blijven ingeladen ook wanneer men terugkeert naar het dashboard. Dit kan opgelost worden door de productenlijst in een dynamische container te stoppen die enkel de “zichtbare” producten op de website laadt. Zo moet al de rest ook niet weergegeven worden. Vervolgens moet men ook de producten niet meer inladen wanneer de gebruiker op het dashboard zit. Een goede indicatie om na te gaan hoe vlot de applicatie nog loopt is te kijken hoe vlot de binnenkomende data van de drone de UI aan past.</w:t>
       </w:r>
     </w:p>
     <w:p/>
@@ -8820,14 +8162,8 @@
           <w:ilvl w:val="0"/>
           <w:numId w:val="20"/>
         </w:numPr>
-        <w:rPr>
-          <w:lang w:val="nl-NL"/>
-        </w:rPr>
-      </w:pPr>
-      <w:r>
-        <w:rPr>
-          <w:lang w:val="nl-NL"/>
-        </w:rPr>
+      </w:pPr>
+      <w:r>
         <w:t>In Node-RED kan er meer statusinfo worden bijgehouden bijvoorbeeld of de drone aan het landen is vs of de drone gestopt is, zodat de front-end ook meer (gepaste) alerts kan geven.</w:t>
       </w:r>
     </w:p>
@@ -8838,26 +8174,14 @@
           <w:ilvl w:val="0"/>
           <w:numId w:val="20"/>
         </w:numPr>
-        <w:rPr>
-          <w:lang w:val="nl-NL"/>
-        </w:rPr>
-      </w:pPr>
-      <w:r>
-        <w:rPr>
-          <w:lang w:val="nl-NL"/>
-        </w:rPr>
+      </w:pPr>
+      <w:r>
         <w:t xml:space="preserve">Het </w:t>
       </w:r>
       <w:r>
-        <w:rPr>
-          <w:lang w:val="nl-NL"/>
-        </w:rPr>
         <w:t xml:space="preserve">huidige </w:t>
       </w:r>
       <w:r>
-        <w:rPr>
-          <w:lang w:val="nl-NL"/>
-        </w:rPr>
         <w:t>scanned feedback mechanisme laat enkel toe dat er exact 1 product wordt aangepast/opgeslagen, omdat de drone dit productobject hier moet meegeven. Dit kan makkelijk opgelost worden door de flow te ontbinden in:</w:t>
       </w:r>
     </w:p>
@@ -8868,14 +8192,8 @@
           <w:ilvl w:val="1"/>
           <w:numId w:val="20"/>
         </w:numPr>
-        <w:rPr>
-          <w:lang w:val="nl-NL"/>
-        </w:rPr>
-      </w:pPr>
-      <w:r>
-        <w:rPr>
-          <w:lang w:val="nl-NL"/>
-        </w:rPr>
+      </w:pPr>
+      <w:r>
         <w:t>een flow waarop de drone de producten stuurt (eventueel 1 voor 1 om zo weinig mogelijk aanpassingen aan het huidige systeem te moeten doen) en zo de database aanpast</w:t>
       </w:r>
     </w:p>
@@ -8886,14 +8204,8 @@
           <w:ilvl w:val="1"/>
           <w:numId w:val="20"/>
         </w:numPr>
-        <w:rPr>
-          <w:lang w:val="nl-NL"/>
-        </w:rPr>
-      </w:pPr>
-      <w:r>
-        <w:rPr>
-          <w:lang w:val="nl-NL"/>
-        </w:rPr>
+      </w:pPr>
+      <w:r>
         <w:t>een flow waarbij de drone zegt dat hij klaar is met scannen en dat Node-RED het volgende knooppunt op stuurt</w:t>
       </w:r>
     </w:p>
@@ -8904,14 +8216,8 @@
           <w:ilvl w:val="0"/>
           <w:numId w:val="20"/>
         </w:numPr>
-        <w:rPr>
-          <w:lang w:val="nl-NL"/>
-        </w:rPr>
-      </w:pPr>
-      <w:r>
-        <w:rPr>
-          <w:lang w:val="nl-NL"/>
-        </w:rPr>
+      </w:pPr>
+      <w:r>
         <w:t>Er wordt niet nagegaan of de drone het huidige pad wel daadwerkelijk volgt, enkel of hij op een knooppunt is toegekomen, hiervoor is een extra flow nodig (MQTT input node), er staat al een code snippet in management-server/api/drones.js die hiervoor zou kunnen worden gebruikt.  Deze flow moet wel die data nog in de front-end kunnen krijgen.</w:t>
       </w:r>
     </w:p>
@@ -8922,52 +8228,24 @@
           <w:ilvl w:val="0"/>
           <w:numId w:val="20"/>
         </w:numPr>
-        <w:rPr>
-          <w:lang w:val="nl-NL"/>
-        </w:rPr>
-      </w:pPr>
-      <w:r>
-        <w:rPr>
-          <w:lang w:val="nl-NL"/>
-        </w:rPr>
+      </w:pPr>
+      <w:r>
         <w:t>Meerdere drones worden door Node-RED niet ondersteund, tenzij hiervoor twee aparte backend processen (met brokers) runnen. De huidige flows aanpassen om rekening te houden met een drone id zou een oplossing zijn, die alle flows aanpast maar nergens anders impact op heeft.</w:t>
       </w:r>
     </w:p>
     <w:p>
-      <w:pPr>
-        <w:rPr>
-          <w:lang w:val="nl-NL"/>
-        </w:rPr>
-      </w:pPr>
-      <w:r>
-        <w:rPr>
-          <w:lang w:val="nl-NL"/>
-        </w:rPr>
+      <w:r>
         <w:t xml:space="preserve"> </w:t>
       </w:r>
     </w:p>
     <w:p>
-      <w:pPr>
-        <w:rPr>
-          <w:lang w:val="nl-NL"/>
-        </w:rPr>
-      </w:pPr>
-      <w:r>
-        <w:rPr>
-          <w:lang w:val="nl-NL"/>
-        </w:rPr>
+      <w:r>
         <w:t xml:space="preserve">Uiteraard zijn extra functionaliteiten en aanpassingen mogelijk door nieuwe </w:t>
       </w:r>
       <w:r>
-        <w:rPr>
-          <w:lang w:val="nl-NL"/>
-        </w:rPr>
         <w:t xml:space="preserve">Node-RED </w:t>
       </w:r>
       <w:r>
-        <w:rPr>
-          <w:lang w:val="nl-NL"/>
-        </w:rPr>
         <w:t>flows te schrijven.</w:t>
       </w:r>
     </w:p>
@@ -9714,34 +8992,16 @@
         <w:t xml:space="preserve">drone-mockup-node </w:t>
       </w:r>
       <w:r>
-        <w:t>in een CMD-venster en voer</w:t>
-      </w:r>
-      <w:r>
-        <w:t xml:space="preserve"> vervolgens het </w:t>
+        <w:t xml:space="preserve">in een CMD-venster en voer vervolgens het </w:t>
       </w:r>
       <w:r>
         <w:rPr>
           <w:i/>
         </w:rPr>
-        <w:t>n</w:t>
-      </w:r>
-      <w:r>
-        <w:rPr>
-          <w:i/>
-        </w:rPr>
-        <w:t>pm start</w:t>
-      </w:r>
-      <w:r>
-        <w:rPr>
-          <w:i/>
-        </w:rPr>
-        <w:t xml:space="preserve"> </w:t>
-      </w:r>
-      <w:r>
-        <w:t>commando uit</w:t>
-      </w:r>
-      <w:r>
-        <w:t>.</w:t>
+        <w:t xml:space="preserve">npm start </w:t>
+      </w:r>
+      <w:r>
+        <w:t>commando uit.</w:t>
       </w:r>
     </w:p>
     <w:p>
@@ -9768,10 +9028,7 @@
         <w:t xml:space="preserve">Server/4.0/bin. </w:t>
       </w:r>
       <w:r>
-        <w:t>In deze map voert men</w:t>
-      </w:r>
-      <w:r>
-        <w:t xml:space="preserve"> het </w:t>
+        <w:t xml:space="preserve">In deze map voert men het </w:t>
       </w:r>
       <w:r>
         <w:rPr>
@@ -10006,33 +9263,11 @@
       <w:r>
         <w:t xml:space="preserve"> naar de remote server: </w:t>
       </w:r>
-      <w:proofErr w:type="spellStart"/>
       <w:r>
         <w:rPr>
           <w:i/>
         </w:rPr>
-        <w:t>scp</w:t>
-      </w:r>
-      <w:proofErr w:type="spellEnd"/>
-      <w:r>
-        <w:rPr>
-          <w:i/>
-        </w:rPr>
-        <w:t xml:space="preserve"> -</w:t>
-      </w:r>
-      <w:proofErr w:type="gramStart"/>
-      <w:r>
-        <w:rPr>
-          <w:i/>
-        </w:rPr>
-        <w:t>r .</w:t>
-      </w:r>
-      <w:proofErr w:type="gramEnd"/>
-      <w:r>
-        <w:rPr>
-          <w:i/>
-        </w:rPr>
-        <w:t xml:space="preserve">\docker </w:t>
+        <w:t xml:space="preserve">scp -r .\docker </w:t>
       </w:r>
       <w:r>
         <w:rPr>
@@ -10087,12 +9322,15 @@
     </w:p>
     <w:p>
       <w:r>
-        <w:t xml:space="preserve">Vooraleer een gebruiker de webapplicatie kan gebruiken, moet deze de Node-RED flows deployen. Hiervoor haalt de gebruiker alle flows op door via de extra opties </w:t>
-      </w:r>
-      <w:r>
-        <w:rPr>
-          <w:noProof/>
-        </w:rPr>
+        <w:t xml:space="preserve">Vooraleer een gebruiker de webapplicatie kan gebruiken, moet deze de Node-RED flows deployen. </w:t>
+      </w:r>
+      <w:r>
+        <w:t>Nadat de gebruiker de webapplicatie heeft uitgevoerd, moet deze op de Node-RED knop drukken. Vervolgens</w:t>
+      </w:r>
+      <w:r>
+        <w:t xml:space="preserve"> haalt de gebruiker alle flows op door via de extra opties </w:t>
+      </w:r>
+      <w:r>
         <w:drawing>
           <wp:inline distT="0" distB="0" distL="0" distR="0" wp14:anchorId="060826BB" wp14:editId="11976186">
             <wp:extent cx="333375" cy="295275"/>
@@ -10174,15 +9412,7 @@
         <w:t xml:space="preserve">bij de ‘dronedata opsturen met websocket’ slechts </w:t>
       </w:r>
       <w:r>
-        <w:t>1 /</w:t>
-      </w:r>
-      <w:proofErr w:type="gramStart"/>
-      <w:r>
-        <w:t>red</w:t>
-      </w:r>
-      <w:proofErr w:type="gramEnd"/>
-      <w:r>
-        <w:t>/ws/data</w:t>
+        <w:t>1 /red/ws/data</w:t>
       </w:r>
       <w:r>
         <w:t xml:space="preserve"> </w:t>
@@ -10213,6 +9443,17 @@
     </w:p>
     <w:p>
       <w:r>
+        <w:t xml:space="preserve">Indien de webapplicatie gedeployed is op Docker moet de gebruiker bij elke http request node de localhost in de URL vervangen door de correcte server waarop de back-end draait. Voor ons was dit dus </w:t>
+      </w:r>
+      <w:r>
+        <w:rPr>
+          <w:i/>
+        </w:rPr>
+        <w:t>bpvop4.ugent.be:8082.</w:t>
+      </w:r>
+    </w:p>
+    <w:p>
+      <w:r>
         <w:t xml:space="preserve">Hierna moet de gebruiker enkel </w:t>
       </w:r>
       <w:r>
@@ -10225,9 +9466,6 @@
     <w:p/>
     <w:p>
       <w:r>
-        <w:rPr>
-          <w:noProof/>
-        </w:rPr>
         <w:drawing>
           <wp:inline distT="0" distB="0" distL="0" distR="0" wp14:anchorId="3B1B0314" wp14:editId="0667BFF2">
             <wp:extent cx="5727700" cy="2637155"/>
@@ -10277,16 +9515,7 @@
         <w:jc w:val="center"/>
       </w:pPr>
       <w:r>
-        <w:t xml:space="preserve">Figuur </w:t>
-      </w:r>
-      <w:r>
-        <w:t>6</w:t>
-      </w:r>
-      <w:r>
-        <w:t xml:space="preserve">: </w:t>
-      </w:r>
-      <w:r>
-        <w:t>Importeren van alle flows</w:t>
+        <w:t>Figuur 6: Importeren van alle flows</w:t>
       </w:r>
     </w:p>
     <w:p>
@@ -10299,9 +9528,7 @@
         <w:jc w:val="center"/>
       </w:pPr>
       <w:r>
-        <w:rPr>
-          <w:noProof/>
-        </w:rPr>
+        <w:lastRenderedPageBreak/>
         <w:drawing>
           <wp:inline distT="0" distB="0" distL="0" distR="0" wp14:anchorId="4CCB3702" wp14:editId="23FE32AA">
             <wp:extent cx="5727700" cy="2475230"/>
@@ -10361,86 +9588,86 @@
       </w:pPr>
       <w:bookmarkStart w:id="36" w:name="_Toc9235220"/>
       <w:r>
+        <w:t>Gebruik</w:t>
+      </w:r>
+      <w:r>
+        <w:t>ershandleiding</w:t>
+      </w:r>
+      <w:bookmarkEnd w:id="36"/>
+    </w:p>
+    <w:p>
+      <w:r>
+        <w:t>Bij het surfen naar de website moet d</w:t>
+      </w:r>
+      <w:r>
+        <w:t xml:space="preserve">e gebruiker moet zich </w:t>
+      </w:r>
+      <w:r>
+        <w:t>eerst</w:t>
+      </w:r>
+      <w:r>
+        <w:t xml:space="preserve"> registreren of inloggen met een geregistreerd account. Indien de webapplicatie lokaal wordt gebruikt, is men vrij om zelf een account aan te maken. Indien men de webapplicatie via de projectwebsite raadpleegt, dient men in te loggen via het admin account om alle functies te gebruiken. Het admin account gebruikt als email: ‘</w:t>
+      </w:r>
+      <w:hyperlink r:id="rId25" w:history="1">
+        <w:r>
+          <w:rPr>
+            <w:rStyle w:val="Hyperlink"/>
+          </w:rPr>
+          <w:t>admin@ugent.be</w:t>
+        </w:r>
+      </w:hyperlink>
+      <w:r>
+        <w:t xml:space="preserve">’ en het wachtwoord is ‘roeliewoelie’. </w:t>
+      </w:r>
+    </w:p>
+    <w:p/>
+    <w:p>
+      <w:r>
+        <w:t xml:space="preserve">Vervolgens komt men op het dashboard scherm. Hierbij zal er een map ingeladen worden van de database of, indien deze leeg is, een nieuwe map worden aangemaakt. Via het dashboardscherm ziet men een plattegrond van het magazijn of grootwarenhuis met hierop de scanlocaties aangeduid via een blauwe cirkel en de obstakels via een rode rechthoek. Naast de scanlocaties en de obstakels wordt ook de huidige locatie van de drone aangeduid samen met zijn rotatie. Via de knoppen op de plattegrond kan men scanlocaties en obstakels toevoegen, scanlocaties en obstakels aanpassen of verwijderen, kan men een vliegroute tekenen en kan men het centrum van de map zich laten focussen op de locatie van de drone. </w:t>
+      </w:r>
+    </w:p>
+    <w:p/>
+    <w:p>
+      <w:r>
+        <w:t>Onder de map zijn er 4 tabbladen te vinden. E</w:t>
+      </w:r>
+      <w:r>
+        <w:t>é</w:t>
+      </w:r>
+      <w:r>
+        <w:t>n voor de drone data</w:t>
+      </w:r>
+      <w:r>
+        <w:t>:</w:t>
+      </w:r>
+      <w:r>
+        <w:t xml:space="preserve"> hier kan men de naam, de radius, het batterij niveau, de positie, de snelheid, de acceleratie en de pitch, roll en yaw van de drone bekijken. </w:t>
+      </w:r>
+    </w:p>
+    <w:p>
+      <w:r>
+        <w:t xml:space="preserve">In het tweede tabblad vindt de gebruiker de drone configuratie waar hij de naam en de radius van de drone kan configureren. Deze configuratie wordt nadien opgeslagen in de database. </w:t>
+      </w:r>
+    </w:p>
+    <w:p>
+      <w:r>
+        <w:t xml:space="preserve">Op het derde tabblad kan men de sensoren van de drone aanzetten of uitschakelen. </w:t>
+      </w:r>
+    </w:p>
+    <w:p>
+      <w:r>
+        <w:t>Het laatste tabblad bevat vervolgens nog enkele visuele grafieken waar de data van de drone visueel wordt voorgesteld.</w:t>
+      </w:r>
+    </w:p>
+    <w:p>
+      <w:r>
+        <w:t>Via de knoppen boven de plattegrond kan men de getekende vluchtroute valideren, de drone het pad laten afvliegen en de drone tijdens zijn vluchtroute laten pauzeren, terug verder laten vliegen of de drone volledig laten stoppen met het vliegen van zijn vluchtroute.</w:t>
+      </w:r>
+    </w:p>
+    <w:p/>
+    <w:p>
+      <w:r>
         <w:lastRenderedPageBreak/>
-        <w:t>Gebruik</w:t>
-      </w:r>
-      <w:r>
-        <w:t>ershandleiding</w:t>
-      </w:r>
-      <w:bookmarkEnd w:id="36"/>
-    </w:p>
-    <w:p>
-      <w:r>
-        <w:t>Bij het surfen naar de website moet d</w:t>
-      </w:r>
-      <w:r>
-        <w:t xml:space="preserve">e gebruiker moet zich </w:t>
-      </w:r>
-      <w:r>
-        <w:t>eerst</w:t>
-      </w:r>
-      <w:r>
-        <w:t xml:space="preserve"> registreren of inloggen met een geregistreerd account. Indien de webapplicatie lokaal wordt gebruikt, is men vrij om zelf een account aan te maken. Indien men de webapplicatie via de projectwebsite raadpleegt, dient men in te loggen via het admin account om alle functies te gebruiken. Het admin account gebruikt als email: ‘</w:t>
-      </w:r>
-      <w:hyperlink r:id="rId25" w:history="1">
-        <w:r>
-          <w:rPr>
-            <w:rStyle w:val="Hyperlink"/>
-          </w:rPr>
-          <w:t>admin@ugent.be</w:t>
-        </w:r>
-      </w:hyperlink>
-      <w:r>
-        <w:t xml:space="preserve">’ en het wachtwoord is ‘roeliewoelie’. </w:t>
-      </w:r>
-    </w:p>
-    <w:p/>
-    <w:p>
-      <w:r>
-        <w:t xml:space="preserve">Vervolgens komt men op het dashboard scherm. Hierbij zal er een map ingeladen worden van de database of, indien deze leeg is, een nieuwe map worden aangemaakt. Via het dashboardscherm ziet men een plattegrond van het magazijn of grootwarenhuis met hierop de scanlocaties aangeduid via een blauwe cirkel en de obstakels via een rode rechthoek. Naast de scanlocaties en de obstakels wordt ook de huidige locatie van de drone aangeduid samen met zijn rotatie. Via de knoppen op de plattegrond kan men scanlocaties en obstakels toevoegen, scanlocaties en obstakels aanpassen of verwijderen, kan men een vliegroute tekenen en kan men het centrum van de map zich laten focussen op de locatie van de drone. </w:t>
-      </w:r>
-    </w:p>
-    <w:p/>
-    <w:p>
-      <w:r>
-        <w:t>Onder de map zijn er 4 tabbladen te vinden. E</w:t>
-      </w:r>
-      <w:r>
-        <w:t>é</w:t>
-      </w:r>
-      <w:r>
-        <w:t>n voor de drone data</w:t>
-      </w:r>
-      <w:r>
-        <w:t>:</w:t>
-      </w:r>
-      <w:r>
-        <w:t xml:space="preserve"> hier kan men de naam, de radius, het batterij niveau, de positie, de snelheid, de acceleratie en de pitch, roll en yaw van de drone bekijken. </w:t>
-      </w:r>
-    </w:p>
-    <w:p>
-      <w:r>
-        <w:t xml:space="preserve">In het tweede tabblad vindt de gebruiker de drone configuratie waar hij de naam en de radius van de drone kan configureren. Deze configuratie wordt nadien opgeslagen in de database. </w:t>
-      </w:r>
-    </w:p>
-    <w:p>
-      <w:r>
-        <w:t xml:space="preserve">Op het derde tabblad kan men de sensoren van de drone aanzetten of uitschakelen. </w:t>
-      </w:r>
-    </w:p>
-    <w:p>
-      <w:r>
-        <w:t>Het laatste tabblad bevat vervolgens nog enkele visuele grafieken waar de data van de drone visueel wordt voorgesteld.</w:t>
-      </w:r>
-    </w:p>
-    <w:p>
-      <w:r>
-        <w:t>Via de knoppen boven de plattegrond kan men de getekende vluchtroute valideren, de drone het pad laten afvliegen en de drone tijdens zijn vluchtroute laten pauzeren, terug verder laten vliegen of de drone volledig laten stoppen met het vliegen van zijn vluchtroute.</w:t>
-      </w:r>
-    </w:p>
-    <w:p/>
-    <w:p>
-      <w:r>
         <w:t>Links op het scherm kan men naast het dashboard de andere functionaliteiten van de webapplicatie bekijken. Het inventory scherm bevat een lijst met alle producten die gekoppeld zijn aan de huidige geselecteerde map. Hier kan een gebruiker met admin rechten ook producten aan toevoegen of deze weer verwijderen.</w:t>
       </w:r>
     </w:p>
@@ -10528,9 +9755,6 @@
         <w:t xml:space="preserve"> De inhoud van het magazijn, die opgeslagen wordt in de database, moet ook eenvoudig weergegeven kunnen worden.</w:t>
       </w:r>
       <w:r>
-        <w:rPr>
-          <w:noProof/>
-        </w:rPr>
         <w:t xml:space="preserve"> </w:t>
       </w:r>
     </w:p>
@@ -10584,25 +9808,13 @@
         </w:rPr>
       </w:pPr>
       <w:r>
-        <w:rPr>
-          <w:lang w:val="en-US"/>
-        </w:rPr>
-        <w:t xml:space="preserve">What is a RESTful API? | Creating a REST API with Node.js. (2017, November 28). </w:t>
-      </w:r>
-      <w:r>
-        <w:t>Geraadpleegd op</w:t>
-      </w:r>
-      <w:r>
-        <w:t xml:space="preserve"> 19</w:t>
+        <w:t>What is a RESTful API? | Creating a REST API with Node.js. (2017, November 28). Geraadpleegd op 19</w:t>
       </w:r>
       <w:r>
         <w:t xml:space="preserve"> februari</w:t>
       </w:r>
       <w:r>
-        <w:t xml:space="preserve"> 2019</w:t>
-      </w:r>
-      <w:r>
-        <w:t xml:space="preserve"> via </w:t>
+        <w:t xml:space="preserve"> 2019 via </w:t>
       </w:r>
       <w:hyperlink r:id="rId26" w:history="1">
         <w:r>
@@ -10634,56 +9846,24 @@
           <w:szCs w:val="24"/>
         </w:rPr>
       </w:pPr>
-      <w:proofErr w:type="spellStart"/>
-      <w:r>
-        <w:rPr>
-          <w:szCs w:val="24"/>
-          <w:lang w:val="en-US"/>
-        </w:rPr>
-        <w:t>Javascript</w:t>
-      </w:r>
-      <w:proofErr w:type="spellEnd"/>
-      <w:r>
-        <w:rPr>
-          <w:szCs w:val="24"/>
-          <w:lang w:val="en-US"/>
+      <w:r>
+        <w:rPr>
+          <w:szCs w:val="24"/>
+        </w:rPr>
+        <w:t xml:space="preserve">Javascript Djikstra’s algorithm and example | Code Road. (2017, August 12). </w:t>
+      </w:r>
+      <w:r>
+        <w:rPr>
+          <w:szCs w:val="24"/>
+        </w:rPr>
+        <w:t>Geraadpleegd op</w:t>
+      </w:r>
+      <w:r>
+        <w:rPr>
+          <w:szCs w:val="24"/>
         </w:rPr>
         <w:t xml:space="preserve"> </w:t>
       </w:r>
-      <w:proofErr w:type="spellStart"/>
-      <w:r>
-        <w:rPr>
-          <w:szCs w:val="24"/>
-          <w:lang w:val="en-US"/>
-        </w:rPr>
-        <w:t>Djikstra’s</w:t>
-      </w:r>
-      <w:proofErr w:type="spellEnd"/>
-      <w:r>
-        <w:rPr>
-          <w:szCs w:val="24"/>
-          <w:lang w:val="en-US"/>
-        </w:rPr>
-        <w:t xml:space="preserve"> algorithm and example | Code Road. </w:t>
-      </w:r>
-      <w:r>
-        <w:rPr>
-          <w:szCs w:val="24"/>
-        </w:rPr>
-        <w:t xml:space="preserve">(2017, August 12). </w:t>
-      </w:r>
-      <w:r>
-        <w:rPr>
-          <w:szCs w:val="24"/>
-        </w:rPr>
-        <w:t>Geraadpleegd op</w:t>
-      </w:r>
-      <w:r>
-        <w:rPr>
-          <w:szCs w:val="24"/>
-        </w:rPr>
-        <w:t xml:space="preserve"> </w:t>
-      </w:r>
       <w:r>
         <w:rPr>
           <w:szCs w:val="24"/>
@@ -10703,13 +9883,7 @@
         <w:rPr>
           <w:szCs w:val="24"/>
         </w:rPr>
-        <w:t xml:space="preserve"> 2019</w:t>
-      </w:r>
-      <w:r>
-        <w:rPr>
-          <w:szCs w:val="24"/>
-        </w:rPr>
-        <w:t xml:space="preserve"> </w:t>
+        <w:t xml:space="preserve"> 2019 </w:t>
       </w:r>
       <w:r>
         <w:rPr>
@@ -10751,61 +9925,8 @@
       <w:r>
         <w:rPr>
           <w:szCs w:val="24"/>
-          <w:lang w:val="en-US"/>
-        </w:rPr>
-        <w:t xml:space="preserve">Implementation of Priority Queue in </w:t>
-      </w:r>
-      <w:proofErr w:type="spellStart"/>
-      <w:r>
-        <w:rPr>
-          <w:szCs w:val="24"/>
-          <w:lang w:val="en-US"/>
-        </w:rPr>
-        <w:t>Javascript</w:t>
-      </w:r>
-      <w:proofErr w:type="spellEnd"/>
-      <w:r>
-        <w:rPr>
-          <w:szCs w:val="24"/>
-          <w:lang w:val="en-US"/>
-        </w:rPr>
-        <w:t xml:space="preserve"> - </w:t>
-      </w:r>
-      <w:proofErr w:type="spellStart"/>
-      <w:r>
-        <w:rPr>
-          <w:szCs w:val="24"/>
-          <w:lang w:val="en-US"/>
-        </w:rPr>
-        <w:t>GeeksforGeeks</w:t>
-      </w:r>
-      <w:proofErr w:type="spellEnd"/>
-      <w:r>
-        <w:rPr>
-          <w:szCs w:val="24"/>
-          <w:lang w:val="en-US"/>
-        </w:rPr>
-        <w:t xml:space="preserve">. </w:t>
-      </w:r>
-      <w:r>
-        <w:rPr>
-          <w:szCs w:val="24"/>
-        </w:rPr>
-        <w:t xml:space="preserve">(2019, </w:t>
-      </w:r>
-      <w:proofErr w:type="spellStart"/>
-      <w:r>
-        <w:rPr>
-          <w:szCs w:val="24"/>
-        </w:rPr>
-        <w:t>February</w:t>
-      </w:r>
-      <w:proofErr w:type="spellEnd"/>
-      <w:r>
-        <w:rPr>
-          <w:szCs w:val="24"/>
-        </w:rPr>
-        <w:t xml:space="preserve"> 18). </w:t>
+        </w:rPr>
+        <w:t xml:space="preserve">Implementation of Priority Queue in Javascript - GeeksforGeeks. (2019, February 18). </w:t>
       </w:r>
       <w:r>
         <w:rPr>
@@ -10826,13 +9947,7 @@
         <w:rPr>
           <w:szCs w:val="24"/>
         </w:rPr>
-        <w:t xml:space="preserve"> 2019</w:t>
-      </w:r>
-      <w:r>
-        <w:rPr>
-          <w:szCs w:val="24"/>
-        </w:rPr>
-        <w:t xml:space="preserve"> </w:t>
+        <w:t xml:space="preserve"> 2019 </w:t>
       </w:r>
       <w:r>
         <w:rPr>
@@ -10875,35 +9990,7 @@
         <w:rPr>
           <w:szCs w:val="24"/>
         </w:rPr>
-        <w:t xml:space="preserve">Point, Line, </w:t>
-      </w:r>
-      <w:proofErr w:type="spellStart"/>
-      <w:r>
-        <w:rPr>
-          <w:szCs w:val="24"/>
-        </w:rPr>
-        <w:t>Plane</w:t>
-      </w:r>
-      <w:proofErr w:type="spellEnd"/>
-      <w:r>
-        <w:rPr>
-          <w:szCs w:val="24"/>
-        </w:rPr>
-        <w:t>. (</w:t>
-      </w:r>
-      <w:proofErr w:type="spellStart"/>
-      <w:r>
-        <w:rPr>
-          <w:szCs w:val="24"/>
-        </w:rPr>
-        <w:t>n.d</w:t>
-      </w:r>
-      <w:proofErr w:type="spellEnd"/>
-      <w:r>
-        <w:rPr>
-          <w:szCs w:val="24"/>
-        </w:rPr>
-        <w:t xml:space="preserve">.). </w:t>
+        <w:t xml:space="preserve">Point, Line, Plane. (n.d.). </w:t>
       </w:r>
       <w:r>
         <w:rPr>
@@ -10924,13 +10011,7 @@
         <w:rPr>
           <w:szCs w:val="24"/>
         </w:rPr>
-        <w:t xml:space="preserve"> 2019</w:t>
-      </w:r>
-      <w:r>
-        <w:rPr>
-          <w:szCs w:val="24"/>
-        </w:rPr>
-        <w:t xml:space="preserve"> </w:t>
+        <w:t xml:space="preserve"> 2019 </w:t>
       </w:r>
       <w:r>
         <w:rPr>
@@ -10964,22 +10045,13 @@
         <w:spacing w:line="259" w:lineRule="auto"/>
         <w:rPr>
           <w:szCs w:val="24"/>
-          <w:lang w:val="nl-NL"/>
-        </w:rPr>
-      </w:pPr>
-      <w:r>
-        <w:rPr>
-          <w:szCs w:val="24"/>
-          <w:lang w:val="en-US"/>
-        </w:rPr>
-        <w:t xml:space="preserve">MEAN Stack: A Complete Guide. </w:t>
-      </w:r>
-      <w:r>
-        <w:rPr>
-          <w:szCs w:val="24"/>
-          <w:lang w:val="nl-NL"/>
-        </w:rPr>
-        <w:t xml:space="preserve">(2019, May 9). </w:t>
+        </w:rPr>
+      </w:pPr>
+      <w:r>
+        <w:rPr>
+          <w:szCs w:val="24"/>
+        </w:rPr>
+        <w:t xml:space="preserve">MEAN Stack: A Complete Guide. (2019, May 9). </w:t>
       </w:r>
       <w:r>
         <w:rPr>
@@ -10990,18 +10062,11 @@
       <w:r>
         <w:rPr>
           <w:szCs w:val="24"/>
-          <w:lang w:val="nl-NL"/>
         </w:rPr>
         <w:t xml:space="preserve"> </w:t>
       </w:r>
       <w:r>
-        <w:t>1</w:t>
-      </w:r>
-      <w:r>
-        <w:t>8 februari</w:t>
-      </w:r>
-      <w:r>
-        <w:t xml:space="preserve"> 2019</w:t>
+        <w:t>18 februari 2019</w:t>
       </w:r>
       <w:r>
         <w:rPr>
@@ -11013,21 +10078,13 @@
         <w:rPr>
           <w:szCs w:val="24"/>
         </w:rPr>
-        <w:t>via</w:t>
-      </w:r>
-      <w:r>
-        <w:rPr>
-          <w:szCs w:val="24"/>
-          <w:lang w:val="nl-NL"/>
-        </w:rPr>
-        <w:t xml:space="preserve"> </w:t>
+        <w:t xml:space="preserve">via </w:t>
       </w:r>
       <w:hyperlink r:id="rId29" w:history="1">
         <w:r>
           <w:rPr>
             <w:rStyle w:val="Hyperlink"/>
             <w:szCs w:val="24"/>
-            <w:lang w:val="nl-NL"/>
           </w:rPr>
           <w:t>https://www.ibm.com/cloud/learn/mean-stack-explained</w:t>
         </w:r>
@@ -11039,7 +10096,6 @@
         <w:ind w:left="-5"/>
         <w:rPr>
           <w:szCs w:val="24"/>
-          <w:lang w:val="nl-NL"/>
         </w:rPr>
       </w:pPr>
     </w:p>
@@ -11107,25 +10163,10 @@
         <w:spacing w:line="259" w:lineRule="auto"/>
       </w:pPr>
       <w:r>
-        <w:t xml:space="preserve">Node.js Express Framework. </w:t>
-      </w:r>
-      <w:r>
-        <w:t>Geraadpleegd op</w:t>
-      </w:r>
-      <w:r>
-        <w:t xml:space="preserve"> </w:t>
-      </w:r>
-      <w:r>
-        <w:t>19</w:t>
-      </w:r>
-      <w:r>
-        <w:t xml:space="preserve"> februari</w:t>
-      </w:r>
-      <w:r>
-        <w:t xml:space="preserve"> 2019</w:t>
-      </w:r>
-      <w:r>
-        <w:t xml:space="preserve"> </w:t>
+        <w:t xml:space="preserve">Node.js Express Framework. Geraadpleegd op </w:t>
+      </w:r>
+      <w:r>
+        <w:t xml:space="preserve">19 februari 2019 </w:t>
       </w:r>
       <w:r>
         <w:t xml:space="preserve">via </w:t>
@@ -11154,13 +10195,7 @@
         <w:spacing w:line="259" w:lineRule="auto"/>
       </w:pPr>
       <w:r>
-        <w:t xml:space="preserve">Node-RED. </w:t>
-      </w:r>
-      <w:r>
-        <w:t>Geraadpleegd op 19 februari 2019 via</w:t>
-      </w:r>
-      <w:r>
-        <w:t xml:space="preserve"> </w:t>
+        <w:t xml:space="preserve">Node-RED. Geraadpleegd op 19 februari 2019 via </w:t>
       </w:r>
       <w:hyperlink r:id="rId31" w:history="1">
         <w:r>
@@ -11186,16 +10221,7 @@
         <w:spacing w:line="259" w:lineRule="auto"/>
       </w:pPr>
       <w:r>
-        <w:rPr>
-          <w:lang w:val="en-US"/>
-        </w:rPr>
-        <w:t xml:space="preserve">Leaflet — an open-source JavaScript library for interactive maps. </w:t>
-      </w:r>
-      <w:r>
-        <w:t>Geraadpleegd op 16 maart 2019 via</w:t>
-      </w:r>
-      <w:r>
-        <w:t xml:space="preserve"> </w:t>
+        <w:t xml:space="preserve">Leaflet — an open-source JavaScript library for interactive maps. Geraadpleegd op 16 maart 2019 via </w:t>
       </w:r>
       <w:r>
         <w:t>https://leafletjs.com/?fbclid=IwAR28EgRt9nxxVGX-FbCmRBKN5RLoEhoKO7i5ojHE0s_pcIRMj7mGeiCB7FI</w:t>
@@ -11216,13 +10242,7 @@
         <w:spacing w:line="259" w:lineRule="auto"/>
       </w:pPr>
       <w:r>
-        <w:t>Chai.</w:t>
-      </w:r>
-      <w:r>
-        <w:t xml:space="preserve"> Geraadpleegd op 7 maart 2019 via</w:t>
-      </w:r>
-      <w:r>
-        <w:t xml:space="preserve"> </w:t>
+        <w:t xml:space="preserve">Chai. Geraadpleegd op 7 maart 2019 via </w:t>
       </w:r>
       <w:hyperlink r:id="rId32" w:history="1">
         <w:r>
@@ -11248,38 +10268,19 @@
         <w:spacing w:line="259" w:lineRule="auto"/>
       </w:pPr>
       <w:r>
-        <w:rPr>
-          <w:lang w:val="en-US"/>
-        </w:rPr>
         <w:t>The most popular database for modern apps.</w:t>
       </w:r>
       <w:r>
-        <w:rPr>
-          <w:lang w:val="en-US"/>
-        </w:rPr>
         <w:t xml:space="preserve"> </w:t>
       </w:r>
       <w:r>
         <w:rPr>
           <w:szCs w:val="24"/>
         </w:rPr>
-        <w:t>Geraadpleegd op</w:t>
-      </w:r>
-      <w:r>
-        <w:rPr>
-          <w:szCs w:val="24"/>
-          <w:lang w:val="nl-NL"/>
-        </w:rPr>
-        <w:t xml:space="preserve"> </w:t>
-      </w:r>
-      <w:r>
-        <w:t>1</w:t>
-      </w:r>
-      <w:r>
-        <w:t>8 februari</w:t>
-      </w:r>
-      <w:r>
-        <w:t xml:space="preserve"> 2019</w:t>
+        <w:t xml:space="preserve">Geraadpleegd op </w:t>
+      </w:r>
+      <w:r>
+        <w:t>18 februari 2019</w:t>
       </w:r>
       <w:r>
         <w:rPr>
@@ -11305,7 +10306,6 @@
         <w:ind w:left="-5"/>
         <w:rPr>
           <w:szCs w:val="24"/>
-          <w:lang w:val="nl-NL"/>
         </w:rPr>
       </w:pPr>
     </w:p>
@@ -15676,7 +14676,7 @@
 </file>
 
 <file path=customXml/itemProps1.xml><?xml version="1.0" encoding="utf-8"?>
-<ds:datastoreItem xmlns:ds="http://schemas.openxmlformats.org/officeDocument/2006/customXml" ds:itemID="{B0274EC7-1B15-460D-8FDD-14A3652B073A}">
+<ds:datastoreItem xmlns:ds="http://schemas.openxmlformats.org/officeDocument/2006/customXml" ds:itemID="{BCBEAFE0-3749-4F61-92FC-33AC5F46206B}">
   <ds:schemaRefs>
     <ds:schemaRef ds:uri="http://schemas.openxmlformats.org/officeDocument/2006/bibliography"/>
   </ds:schemaRefs>

</xml_diff>